<commit_message>
Add new working plans
</commit_message>
<xml_diff>
--- a/WorkingPlans/ВМ.5666-2022.docx
+++ b/WorkingPlans/ВМ.5666-2022.docx
@@ -1,7 +1,185 @@
 
 <file path=word/document.xml><?xml version="1.0" encoding="utf-8"?>
-<w:document xmlns:wpc="http://schemas.microsoft.com/office/word/2010/wordprocessingCanvas" xmlns:mc="http://schemas.openxmlformats.org/markup-compatibility/2006" xmlns:o="urn:schemas-microsoft-com:office:office" xmlns:r="http://schemas.openxmlformats.org/officeDocument/2006/relationships" xmlns:m="http://schemas.openxmlformats.org/officeDocument/2006/math" xmlns:v="urn:schemas-microsoft-com:vml" xmlns:wp14="http://schemas.microsoft.com/office/word/2010/wordprocessingDrawing" xmlns:wp="http://schemas.openxmlformats.org/drawingml/2006/wordprocessingDrawing" xmlns:w10="urn:schemas-microsoft-com:office:word" xmlns:w="http://schemas.openxmlformats.org/wordprocessingml/2006/main" xmlns:w14="http://schemas.microsoft.com/office/word/2010/wordml" xmlns:wpg="http://schemas.microsoft.com/office/word/2010/wordprocessingGroup" xmlns:wpi="http://schemas.microsoft.com/office/word/2010/wordprocessingInk" xmlns:wne="http://schemas.microsoft.com/office/word/2006/wordml" xmlns:wps="http://schemas.microsoft.com/office/word/2010/wordprocessingShape" mc:Ignorable="w14 wp14">
+<w:document xmlns:wpc="http://schemas.microsoft.com/office/word/2010/wordprocessingCanvas" xmlns:mc="http://schemas.openxmlformats.org/markup-compatibility/2006" xmlns:o="urn:schemas-microsoft-com:office:office" xmlns:r="http://schemas.openxmlformats.org/officeDocument/2006/relationships" xmlns:m="http://schemas.openxmlformats.org/officeDocument/2006/math" xmlns:v="urn:schemas-microsoft-com:vml" xmlns:wp14="http://schemas.microsoft.com/office/word/2010/wordprocessingDrawing" xmlns:wp="http://schemas.openxmlformats.org/drawingml/2006/wordprocessingDrawing" xmlns:w10="urn:schemas-microsoft-com:office:word" xmlns:w="http://schemas.openxmlformats.org/wordprocessingml/2006/main" xmlns:w14="http://schemas.microsoft.com/office/word/2010/wordml" xmlns:w15="http://schemas.microsoft.com/office/word/2012/wordml" xmlns:wpg="http://schemas.microsoft.com/office/word/2010/wordprocessingGroup" xmlns:wpi="http://schemas.microsoft.com/office/word/2010/wordprocessingInk" xmlns:wne="http://schemas.microsoft.com/office/word/2006/wordml" xmlns:wps="http://schemas.microsoft.com/office/word/2010/wordprocessingShape" mc:Ignorable="w14 w15 wp14">
   <w:body>
+    <w:p>
+      <w:pPr>
+        <w:shd w:val="clear" w:color="auto" w:fill="FFFFFF"/>
+        <w:spacing w:after="0" w:line="278" w:lineRule="exact"/>
+        <w:ind w:left="25" w:right="-2"/>
+        <w:jc w:val="right"/>
+        <w:rPr>
+          <w:rFonts w:ascii="Times New Roman" w:eastAsia="Arial Unicode MS" w:hAnsi="Times New Roman"/>
+          <w:iCs/>
+          <w:sz w:val="23"/>
+          <w:szCs w:val="23"/>
+          <w:lang w:eastAsia="ru-RU"/>
+        </w:rPr>
+      </w:pPr>
+      <w:r>
+        <w:rPr>
+          <w:rFonts w:ascii="Times New Roman" w:eastAsia="Arial Unicode MS" w:hAnsi="Times New Roman"/>
+          <w:iCs/>
+          <w:sz w:val="23"/>
+          <w:szCs w:val="23"/>
+          <w:lang w:eastAsia="ru-RU"/>
+        </w:rPr>
+        <w:t xml:space="preserve">Приложение № </w:t>
+      </w:r>
+      <w:r>
+        <w:rPr>
+          <w:rFonts w:ascii="Times New Roman" w:eastAsia="Arial Unicode MS" w:hAnsi="Times New Roman"/>
+          <w:iCs/>
+          <w:sz w:val="23"/>
+          <w:szCs w:val="23"/>
+          <w:lang w:eastAsia="ru-RU"/>
+        </w:rPr>
+        <w:t>2</w:t>
+      </w:r>
+    </w:p>
+    <w:p>
+      <w:pPr>
+        <w:shd w:val="clear" w:color="auto" w:fill="FFFFFF"/>
+        <w:spacing w:after="0" w:line="278" w:lineRule="exact"/>
+        <w:ind w:left="25" w:right="-2"/>
+        <w:jc w:val="right"/>
+        <w:rPr>
+          <w:rFonts w:ascii="Times New Roman" w:eastAsia="Arial Unicode MS" w:hAnsi="Times New Roman"/>
+          <w:iCs/>
+          <w:sz w:val="23"/>
+          <w:szCs w:val="23"/>
+          <w:lang w:eastAsia="ru-RU"/>
+        </w:rPr>
+      </w:pPr>
+      <w:r>
+        <w:rPr>
+          <w:rFonts w:ascii="Times New Roman" w:eastAsia="Arial Unicode MS" w:hAnsi="Times New Roman"/>
+          <w:iCs/>
+          <w:sz w:val="23"/>
+          <w:szCs w:val="23"/>
+          <w:lang w:eastAsia="ru-RU"/>
+        </w:rPr>
+        <w:t>к Протоколу заседания</w:t>
+      </w:r>
+    </w:p>
+    <w:p>
+      <w:pPr>
+        <w:shd w:val="clear" w:color="auto" w:fill="FFFFFF"/>
+        <w:spacing w:after="0" w:line="278" w:lineRule="exact"/>
+        <w:ind w:left="25" w:right="-2"/>
+        <w:jc w:val="right"/>
+        <w:rPr>
+          <w:rFonts w:ascii="Times New Roman" w:eastAsia="Arial Unicode MS" w:hAnsi="Times New Roman"/>
+          <w:iCs/>
+          <w:sz w:val="23"/>
+          <w:szCs w:val="23"/>
+          <w:lang w:eastAsia="ru-RU"/>
+        </w:rPr>
+      </w:pPr>
+      <w:r>
+        <w:rPr>
+          <w:rFonts w:ascii="Times New Roman" w:eastAsia="Arial Unicode MS" w:hAnsi="Times New Roman"/>
+          <w:iCs/>
+          <w:sz w:val="23"/>
+          <w:szCs w:val="23"/>
+          <w:lang w:eastAsia="ru-RU"/>
+        </w:rPr>
+        <w:t xml:space="preserve">Учебно-методической комиссии по УГСН 09.00.00 </w:t>
+      </w:r>
+    </w:p>
+    <w:p>
+      <w:pPr>
+        <w:shd w:val="clear" w:color="auto" w:fill="FFFFFF"/>
+        <w:spacing w:after="0" w:line="278" w:lineRule="exact"/>
+        <w:ind w:left="25" w:right="-2"/>
+        <w:jc w:val="right"/>
+        <w:rPr>
+          <w:rFonts w:ascii="Times New Roman" w:eastAsia="Arial Unicode MS" w:hAnsi="Times New Roman"/>
+          <w:iCs/>
+          <w:sz w:val="23"/>
+          <w:szCs w:val="23"/>
+          <w:lang w:eastAsia="ru-RU"/>
+        </w:rPr>
+      </w:pPr>
+      <w:r>
+        <w:rPr>
+          <w:rFonts w:ascii="Times New Roman" w:eastAsia="Arial Unicode MS" w:hAnsi="Times New Roman"/>
+          <w:iCs/>
+          <w:sz w:val="23"/>
+          <w:szCs w:val="23"/>
+          <w:lang w:eastAsia="ru-RU"/>
+        </w:rPr>
+        <w:t xml:space="preserve">Информатика и вычислительная техника </w:t>
+      </w:r>
+    </w:p>
+    <w:p>
+      <w:pPr>
+        <w:jc w:val="right"/>
+        <w:rPr>
+          <w:rFonts w:ascii="Times New Roman" w:hAnsi="Times New Roman"/>
+        </w:rPr>
+      </w:pPr>
+      <w:r>
+        <w:rPr>
+          <w:rFonts w:ascii="Times New Roman" w:eastAsia="Arial Unicode MS" w:hAnsi="Times New Roman"/>
+          <w:iCs/>
+          <w:sz w:val="23"/>
+          <w:szCs w:val="23"/>
+          <w:lang w:eastAsia="ru-RU"/>
+        </w:rPr>
+        <w:t xml:space="preserve">от </w:t>
+      </w:r>
+      <w:r>
+        <w:rPr>
+          <w:rFonts w:ascii="Times New Roman" w:eastAsia="Arial Unicode MS" w:hAnsi="Times New Roman"/>
+          <w:iCs/>
+          <w:sz w:val="23"/>
+          <w:szCs w:val="23"/>
+          <w:lang w:eastAsia="ru-RU"/>
+        </w:rPr>
+        <w:t>21</w:t>
+      </w:r>
+      <w:r>
+        <w:rPr>
+          <w:rFonts w:ascii="Times New Roman" w:eastAsia="Arial Unicode MS" w:hAnsi="Times New Roman"/>
+          <w:iCs/>
+          <w:sz w:val="23"/>
+          <w:szCs w:val="23"/>
+          <w:lang w:eastAsia="ru-RU"/>
+        </w:rPr>
+        <w:t>.0</w:t>
+      </w:r>
+      <w:r>
+        <w:rPr>
+          <w:rFonts w:ascii="Times New Roman" w:eastAsia="Arial Unicode MS" w:hAnsi="Times New Roman"/>
+          <w:iCs/>
+          <w:sz w:val="23"/>
+          <w:szCs w:val="23"/>
+          <w:lang w:eastAsia="ru-RU"/>
+        </w:rPr>
+        <w:t>1</w:t>
+      </w:r>
+      <w:r>
+        <w:rPr>
+          <w:rFonts w:ascii="Times New Roman" w:eastAsia="Arial Unicode MS" w:hAnsi="Times New Roman"/>
+          <w:iCs/>
+          <w:sz w:val="23"/>
+          <w:szCs w:val="23"/>
+          <w:lang w:eastAsia="ru-RU"/>
+        </w:rPr>
+        <w:t>.202</w:t>
+      </w:r>
+      <w:r>
+        <w:rPr>
+          <w:rFonts w:ascii="Times New Roman" w:eastAsia="Arial Unicode MS" w:hAnsi="Times New Roman"/>
+          <w:iCs/>
+          <w:sz w:val="23"/>
+          <w:szCs w:val="23"/>
+          <w:lang w:eastAsia="ru-RU"/>
+        </w:rPr>
+        <w:t xml:space="preserve">2 </w:t>
+      </w:r>
+    </w:p>
     <w:p>
       <w:pPr>
         <w:spacing w:after="0"/>
@@ -12,8 +190,17 @@
           <w:szCs w:val="24"/>
         </w:rPr>
       </w:pPr>
-      <w:bookmarkStart w:id="0" w:name="_GoBack"/>
-      <w:bookmarkEnd w:id="0"/>
+    </w:p>
+    <w:p>
+      <w:pPr>
+        <w:spacing w:after="0"/>
+        <w:jc w:val="right"/>
+        <w:rPr>
+          <w:rFonts w:ascii="Times New Roman" w:hAnsi="Times New Roman"/>
+          <w:sz w:val="24"/>
+          <w:szCs w:val="24"/>
+        </w:rPr>
+      </w:pPr>
       <w:r>
         <w:rPr>
           <w:rFonts w:ascii="Times New Roman" w:hAnsi="Times New Roman"/>
@@ -161,7 +348,6 @@
           <w:rFonts w:ascii="Times New Roman" w:hAnsi="Times New Roman"/>
           <w:i/>
           <w:szCs w:val="24"/>
-          <w:lang w:val="en-US"/>
         </w:rPr>
         <w:t>Программная инженерия</w:t>
       </w:r>
@@ -170,10 +356,34 @@
           <w:rFonts w:ascii="Times New Roman" w:hAnsi="Times New Roman"/>
           <w:i/>
           <w:szCs w:val="24"/>
+        </w:rPr>
+        <w:br/>
+      </w:r>
+      <w:r>
+        <w:rPr>
+          <w:rFonts w:ascii="Times New Roman" w:hAnsi="Times New Roman"/>
+          <w:i/>
+          <w:szCs w:val="24"/>
           <w:lang w:val="en-US"/>
         </w:rPr>
-        <w:br/>
-        <w:t>Software Engineering</w:t>
+        <w:t>Software</w:t>
+      </w:r>
+      <w:r>
+        <w:rPr>
+          <w:rFonts w:ascii="Times New Roman" w:hAnsi="Times New Roman"/>
+          <w:i/>
+          <w:szCs w:val="24"/>
+        </w:rPr>
+        <w:t xml:space="preserve"> </w:t>
+      </w:r>
+      <w:r>
+        <w:rPr>
+          <w:rFonts w:ascii="Times New Roman" w:hAnsi="Times New Roman"/>
+          <w:i/>
+          <w:szCs w:val="24"/>
+          <w:lang w:val="en-US"/>
+        </w:rPr>
+        <w:t>Engineering</w:t>
       </w:r>
     </w:p>
     <w:tbl>
@@ -1398,10 +1608,7 @@
           </w:tcPr>
           <w:p>
             <w:r>
-              <w:t>Способен анализировать профессиональную информацию,</w:t>
-            </w:r>
-            <w:r>
-              <w:t xml:space="preserve"> выделять в ней главное, структурировать, оформлять и представлять в виде аналитических обзоров с обоснованными выводами и рекомендациями.</w:t>
+              <w:t>Способен анализировать профессиональную информацию, выделять в ней главное, структурировать, оформлять и представлять в виде аналитических обзоров с обоснованными выводами и рекомендациями.</w:t>
             </w:r>
           </w:p>
         </w:tc>
@@ -1445,10 +1652,7 @@
           </w:tcPr>
           <w:p>
             <w:r>
-              <w:t>Способен разрабатывать и м</w:t>
-            </w:r>
-            <w:r>
-              <w:t>одернизировать программное и аппаратное обеспечение информационных и автоматизированных систем.</w:t>
+              <w:t>Способен разрабатывать и модернизировать программное и аппаратное обеспечение информационных и автоматизированных систем.</w:t>
             </w:r>
           </w:p>
         </w:tc>
@@ -1470,10 +1674,7 @@
           </w:tcPr>
           <w:p>
             <w:r>
-              <w:t xml:space="preserve">Способен самостоятельно приобретать с помощью информационных технологий и использовать в практической деятельности новые знания и умения, в том числе в </w:t>
-            </w:r>
-            <w:r>
-              <w:t>новых областях знаний, непосредственно не связанных со сферой деятельности.</w:t>
+              <w:t>Способен самостоятельно приобретать с помощью информационных технологий и использовать в практической деятельности новые знания и умения, в том числе в новых областях знаний, непосредственно не связанных со сферой деятельности.</w:t>
             </w:r>
           </w:p>
         </w:tc>
@@ -1495,10 +1696,7 @@
           </w:tcPr>
           <w:p>
             <w:r>
-              <w:t>Способен применять при решении профессиональных задач методы и средства получения, хранения, переработки и трансляции информации посредством современных компьютерных техноло</w:t>
-            </w:r>
-            <w:r>
-              <w:t>гий, в том числе, в глобальных компьютерных сетях.</w:t>
+              <w:t>Способен применять при решении профессиональных задач методы и средства получения, хранения, переработки и трансляции информации посредством современных компьютерных технологий, в том числе, в глобальных компьютерных сетях.</w:t>
             </w:r>
           </w:p>
         </w:tc>
@@ -1609,10 +1807,7 @@
           </w:tcPr>
           <w:p>
             <w:r>
-              <w:t>Способен разрабатывать моделирующие алгоритмы и реализации их на базе я</w:t>
-            </w:r>
-            <w:r>
-              <w:t>зыков и пакетов прикладных программ моделирования</w:t>
+              <w:t>Способен разрабатывать моделирующие алгоритмы и реализации их на базе языков и пакетов прикладных программ моделирования</w:t>
             </w:r>
           </w:p>
         </w:tc>
@@ -1656,10 +1851,7 @@
           </w:tcPr>
           <w:p>
             <w:r>
-              <w:t>Способен использовать современные системные программные средст</w:t>
-            </w:r>
-            <w:r>
-              <w:t>ва: операционные системы, операционные и сетевые оболочки, сервисные программы</w:t>
+              <w:t>Способен использовать современные системные программные средства: операционные системы, операционные и сетевые оболочки, сервисные программы</w:t>
             </w:r>
           </w:p>
         </w:tc>
@@ -1703,10 +1895,7 @@
           </w:tcPr>
           <w:p>
             <w:r>
-              <w:t xml:space="preserve">Способен систематизировать и применять </w:t>
-            </w:r>
-            <w:r>
-              <w:t>знания о содержании основных этапов и тенденций развития программирования, математического обеспечения и информационных технологий в условиях цифровой экономики</w:t>
+              <w:t>Способен систематизировать и применять знания о содержании основных этапов и тенденций развития программирования, математического обеспечения и информационных технологий в условиях цифровой экономики</w:t>
             </w:r>
           </w:p>
         </w:tc>
@@ -1728,10 +1917,7 @@
           </w:tcPr>
           <w:p>
             <w:r>
-              <w:t>Способен осуществлять критический анализ проблемных ситуаций на основе системного подхода</w:t>
-            </w:r>
-            <w:r>
-              <w:t>, вырабатывать стратегию действий</w:t>
+              <w:t>Способен осуществлять критический анализ проблемных ситуаций на основе системного подхода, вырабатывать стратегию действий</w:t>
             </w:r>
           </w:p>
         </w:tc>
@@ -1798,10 +1984,7 @@
           </w:tcPr>
           <w:p>
             <w:r>
-              <w:t>Способен применять со</w:t>
-            </w:r>
-            <w:r>
-              <w:t>временные коммуникативные технологии, в том числе на иностранном(ых) языке(ах), для академического и профессионального взаимодействия</w:t>
+              <w:t>Способен применять современные коммуникативные технологии, в том числе на иностранном(ых) языке(ах), для академического и профессионального взаимодействия</w:t>
             </w:r>
           </w:p>
         </w:tc>
@@ -1845,10 +2028,7 @@
           </w:tcPr>
           <w:p>
             <w:r>
-              <w:t>Способен опре</w:t>
-            </w:r>
-            <w:r>
-              <w:t>делять и реализовывать приоритеты собственной деятельности и способы ее совершенствования на основе самооценки</w:t>
+              <w:t>Способен определять и реализовывать приоритеты собственной деятельности и способы ее совершенствования на основе самооценки</w:t>
             </w:r>
           </w:p>
         </w:tc>
@@ -1914,10 +2094,7 @@
           </w:tcPr>
           <w:p>
             <w:r>
-              <w:t>Способен использовать методы получения и работ</w:t>
-            </w:r>
-            <w:r>
-              <w:t>ы с информацией в профессиональной сфере с учетом современных технологий цифровой экономики, искусственного интеллекта и науки о данных, а также информационной безопасности</w:t>
+              <w:t>Способен использовать методы получения и работы с информацией в профессиональной сфере с учетом современных технологий цифровой экономики, искусственного интеллекта и науки о данных, а также информационной безопасности</w:t>
             </w:r>
           </w:p>
         </w:tc>
@@ -1939,10 +2116,7 @@
           </w:tcPr>
           <w:p>
             <w:r>
-              <w:t>Способен представлять сведения о профессиональной деятельности на языке, пон</w:t>
-            </w:r>
-            <w:r>
-              <w:t>ятном неспециалистам, взаимодействовать с представителями различных культур, в том числе в сферах обязательного использования государственного языка РФ</w:t>
+              <w:t>Способен представлять сведения о профессиональной деятельности на языке, понятном неспециалистам, взаимодействовать с представителями различных культур, в том числе в сферах обязательного использования государственного языка РФ</w:t>
             </w:r>
           </w:p>
         </w:tc>
@@ -4597,19 +4771,74 @@
                 <w:color w:val="000000"/>
                 <w:sz w:val="16"/>
                 <w:szCs w:val="16"/>
-              </w:rPr>
-            </w:pPr>
-            <w:r>
-              <w:rPr>
-                <w:sz w:val="16"/>
-                <w:szCs w:val="16"/>
-              </w:rPr>
-              <w:t>[060140] Русский язык как иностранный</w:t>
-            </w:r>
-            <w:r>
-              <w:rPr>
-                <w:sz w:val="16"/>
-                <w:szCs w:val="16"/>
+                <w:lang w:val="en-US"/>
+              </w:rPr>
+            </w:pPr>
+            <w:r>
+              <w:rPr>
+                <w:sz w:val="16"/>
+                <w:szCs w:val="16"/>
+                <w:lang w:val="en-US"/>
+              </w:rPr>
+              <w:t xml:space="preserve">[060140] </w:t>
+            </w:r>
+            <w:r>
+              <w:rPr>
+                <w:sz w:val="16"/>
+                <w:szCs w:val="16"/>
+              </w:rPr>
+              <w:t>Русский</w:t>
+            </w:r>
+            <w:r>
+              <w:rPr>
+                <w:sz w:val="16"/>
+                <w:szCs w:val="16"/>
+                <w:lang w:val="en-US"/>
+              </w:rPr>
+              <w:t xml:space="preserve"> </w:t>
+            </w:r>
+            <w:r>
+              <w:rPr>
+                <w:sz w:val="16"/>
+                <w:szCs w:val="16"/>
+              </w:rPr>
+              <w:t>язык</w:t>
+            </w:r>
+            <w:r>
+              <w:rPr>
+                <w:sz w:val="16"/>
+                <w:szCs w:val="16"/>
+                <w:lang w:val="en-US"/>
+              </w:rPr>
+              <w:t xml:space="preserve"> </w:t>
+            </w:r>
+            <w:r>
+              <w:rPr>
+                <w:sz w:val="16"/>
+                <w:szCs w:val="16"/>
+              </w:rPr>
+              <w:t>как</w:t>
+            </w:r>
+            <w:r>
+              <w:rPr>
+                <w:sz w:val="16"/>
+                <w:szCs w:val="16"/>
+                <w:lang w:val="en-US"/>
+              </w:rPr>
+              <w:t xml:space="preserve"> </w:t>
+            </w:r>
+            <w:r>
+              <w:rPr>
+                <w:sz w:val="16"/>
+                <w:szCs w:val="16"/>
+              </w:rPr>
+              <w:t>иностранный</w:t>
+            </w:r>
+            <w:r>
+              <w:rPr>
+                <w:sz w:val="16"/>
+                <w:szCs w:val="16"/>
+                <w:lang w:val="en-US"/>
               </w:rPr>
               <w:br/>
               <w:t>Russian as a Foreign Language</w:t>
@@ -4630,6 +4859,7 @@
                 <w:color w:val="000000"/>
                 <w:sz w:val="16"/>
                 <w:szCs w:val="16"/>
+                <w:lang w:val="en-US"/>
               </w:rPr>
             </w:pPr>
           </w:p>
@@ -5643,19 +5873,97 @@
                 <w:color w:val="000000"/>
                 <w:sz w:val="16"/>
                 <w:szCs w:val="16"/>
-              </w:rPr>
-            </w:pPr>
-            <w:r>
-              <w:rPr>
-                <w:sz w:val="16"/>
-                <w:szCs w:val="16"/>
-              </w:rPr>
-              <w:t>[031565] Методы и технологии высокопроизводительных вычислений I</w:t>
-            </w:r>
-            <w:r>
-              <w:rPr>
-                <w:sz w:val="16"/>
-                <w:szCs w:val="16"/>
+                <w:lang w:val="en-US"/>
+              </w:rPr>
+            </w:pPr>
+            <w:r>
+              <w:rPr>
+                <w:sz w:val="16"/>
+                <w:szCs w:val="16"/>
+                <w:lang w:val="en-US"/>
+              </w:rPr>
+              <w:t xml:space="preserve">[031565] </w:t>
+            </w:r>
+            <w:r>
+              <w:rPr>
+                <w:sz w:val="16"/>
+                <w:szCs w:val="16"/>
+              </w:rPr>
+              <w:t>Методы</w:t>
+            </w:r>
+            <w:r>
+              <w:rPr>
+                <w:sz w:val="16"/>
+                <w:szCs w:val="16"/>
+                <w:lang w:val="en-US"/>
+              </w:rPr>
+              <w:t xml:space="preserve"> </w:t>
+            </w:r>
+            <w:r>
+              <w:rPr>
+                <w:sz w:val="16"/>
+                <w:szCs w:val="16"/>
+              </w:rPr>
+              <w:t>и</w:t>
+            </w:r>
+            <w:r>
+              <w:rPr>
+                <w:sz w:val="16"/>
+                <w:szCs w:val="16"/>
+                <w:lang w:val="en-US"/>
+              </w:rPr>
+              <w:t xml:space="preserve"> </w:t>
+            </w:r>
+            <w:r>
+              <w:rPr>
+                <w:sz w:val="16"/>
+                <w:szCs w:val="16"/>
+              </w:rPr>
+              <w:t>технологии</w:t>
+            </w:r>
+            <w:r>
+              <w:rPr>
+                <w:sz w:val="16"/>
+                <w:szCs w:val="16"/>
+                <w:lang w:val="en-US"/>
+              </w:rPr>
+              <w:t xml:space="preserve"> </w:t>
+            </w:r>
+            <w:r>
+              <w:rPr>
+                <w:sz w:val="16"/>
+                <w:szCs w:val="16"/>
+              </w:rPr>
+              <w:t>высокопроизводительных</w:t>
+            </w:r>
+            <w:r>
+              <w:rPr>
+                <w:sz w:val="16"/>
+                <w:szCs w:val="16"/>
+                <w:lang w:val="en-US"/>
+              </w:rPr>
+              <w:t xml:space="preserve"> </w:t>
+            </w:r>
+            <w:r>
+              <w:rPr>
+                <w:sz w:val="16"/>
+                <w:szCs w:val="16"/>
+              </w:rPr>
+              <w:t>вычислений</w:t>
+            </w:r>
+            <w:r>
+              <w:rPr>
+                <w:sz w:val="16"/>
+                <w:szCs w:val="16"/>
+                <w:lang w:val="en-US"/>
+              </w:rPr>
+              <w:t xml:space="preserve"> I</w:t>
+            </w:r>
+            <w:r>
+              <w:rPr>
+                <w:sz w:val="16"/>
+                <w:szCs w:val="16"/>
+                <w:lang w:val="en-US"/>
               </w:rPr>
               <w:br/>
               <w:t>Methods and Techniques of High-Performance Computing I</w:t>
@@ -6170,19 +6478,59 @@
                 <w:color w:val="000000"/>
                 <w:sz w:val="16"/>
                 <w:szCs w:val="16"/>
-              </w:rPr>
-            </w:pPr>
-            <w:r>
-              <w:rPr>
-                <w:sz w:val="16"/>
-                <w:szCs w:val="16"/>
-              </w:rPr>
-              <w:t>[070911] Учебная (ознакомительная) практика</w:t>
-            </w:r>
-            <w:r>
-              <w:rPr>
-                <w:sz w:val="16"/>
-                <w:szCs w:val="16"/>
+                <w:lang w:val="en-US"/>
+              </w:rPr>
+            </w:pPr>
+            <w:r>
+              <w:rPr>
+                <w:sz w:val="16"/>
+                <w:szCs w:val="16"/>
+                <w:lang w:val="en-US"/>
+              </w:rPr>
+              <w:t xml:space="preserve">[070911] </w:t>
+            </w:r>
+            <w:r>
+              <w:rPr>
+                <w:sz w:val="16"/>
+                <w:szCs w:val="16"/>
+              </w:rPr>
+              <w:t>Учебная</w:t>
+            </w:r>
+            <w:r>
+              <w:rPr>
+                <w:sz w:val="16"/>
+                <w:szCs w:val="16"/>
+                <w:lang w:val="en-US"/>
+              </w:rPr>
+              <w:t xml:space="preserve"> (</w:t>
+            </w:r>
+            <w:r>
+              <w:rPr>
+                <w:sz w:val="16"/>
+                <w:szCs w:val="16"/>
+              </w:rPr>
+              <w:t>ознакомительная</w:t>
+            </w:r>
+            <w:r>
+              <w:rPr>
+                <w:sz w:val="16"/>
+                <w:szCs w:val="16"/>
+                <w:lang w:val="en-US"/>
+              </w:rPr>
+              <w:t xml:space="preserve">) </w:t>
+            </w:r>
+            <w:r>
+              <w:rPr>
+                <w:sz w:val="16"/>
+                <w:szCs w:val="16"/>
+              </w:rPr>
+              <w:t>практика</w:t>
+            </w:r>
+            <w:r>
+              <w:rPr>
+                <w:sz w:val="16"/>
+                <w:szCs w:val="16"/>
+                <w:lang w:val="en-US"/>
               </w:rPr>
               <w:br/>
               <w:t>Professional (Introductory) Training</w:t>
@@ -8771,19 +9119,52 @@
                 <w:color w:val="000000"/>
                 <w:sz w:val="16"/>
                 <w:szCs w:val="16"/>
-              </w:rPr>
-            </w:pPr>
-            <w:r>
-              <w:rPr>
-                <w:sz w:val="16"/>
-                <w:szCs w:val="16"/>
-              </w:rPr>
-              <w:t>[031569] Сетевые технологии I</w:t>
-            </w:r>
-            <w:r>
-              <w:rPr>
-                <w:sz w:val="16"/>
-                <w:szCs w:val="16"/>
+                <w:lang w:val="en-US"/>
+              </w:rPr>
+            </w:pPr>
+            <w:r>
+              <w:rPr>
+                <w:sz w:val="16"/>
+                <w:szCs w:val="16"/>
+                <w:lang w:val="en-US"/>
+              </w:rPr>
+              <w:t xml:space="preserve">[031569] </w:t>
+            </w:r>
+            <w:r>
+              <w:rPr>
+                <w:sz w:val="16"/>
+                <w:szCs w:val="16"/>
+              </w:rPr>
+              <w:t>Сетевые</w:t>
+            </w:r>
+            <w:r>
+              <w:rPr>
+                <w:sz w:val="16"/>
+                <w:szCs w:val="16"/>
+                <w:lang w:val="en-US"/>
+              </w:rPr>
+              <w:t xml:space="preserve"> </w:t>
+            </w:r>
+            <w:r>
+              <w:rPr>
+                <w:sz w:val="16"/>
+                <w:szCs w:val="16"/>
+              </w:rPr>
+              <w:t>технологии</w:t>
+            </w:r>
+            <w:r>
+              <w:rPr>
+                <w:sz w:val="16"/>
+                <w:szCs w:val="16"/>
+                <w:lang w:val="en-US"/>
+              </w:rPr>
+              <w:t xml:space="preserve"> I</w:t>
+            </w:r>
+            <w:r>
+              <w:rPr>
+                <w:sz w:val="16"/>
+                <w:szCs w:val="16"/>
+                <w:lang w:val="en-US"/>
               </w:rPr>
               <w:br/>
               <w:t>Network Technologies I</w:t>
@@ -8804,6 +9185,7 @@
                 <w:color w:val="000000"/>
                 <w:sz w:val="16"/>
                 <w:szCs w:val="16"/>
+                <w:lang w:val="en-US"/>
               </w:rPr>
             </w:pPr>
           </w:p>
@@ -9320,19 +9702,112 @@
                 <w:color w:val="000000"/>
                 <w:sz w:val="16"/>
                 <w:szCs w:val="16"/>
-              </w:rPr>
-            </w:pPr>
-            <w:r>
-              <w:rPr>
-                <w:sz w:val="16"/>
-                <w:szCs w:val="16"/>
-              </w:rPr>
-              <w:t>[066851] Адаптация и обучение в Университете (ЭО)</w:t>
-            </w:r>
-            <w:r>
-              <w:rPr>
-                <w:sz w:val="16"/>
-                <w:szCs w:val="16"/>
+                <w:lang w:val="en-US"/>
+              </w:rPr>
+            </w:pPr>
+            <w:r>
+              <w:rPr>
+                <w:sz w:val="16"/>
+                <w:szCs w:val="16"/>
+                <w:lang w:val="en-US"/>
+              </w:rPr>
+              <w:t xml:space="preserve">[066851] </w:t>
+            </w:r>
+            <w:r>
+              <w:rPr>
+                <w:sz w:val="16"/>
+                <w:szCs w:val="16"/>
+              </w:rPr>
+              <w:t>Адаптация</w:t>
+            </w:r>
+            <w:r>
+              <w:rPr>
+                <w:sz w:val="16"/>
+                <w:szCs w:val="16"/>
+                <w:lang w:val="en-US"/>
+              </w:rPr>
+              <w:t xml:space="preserve"> </w:t>
+            </w:r>
+            <w:r>
+              <w:rPr>
+                <w:sz w:val="16"/>
+                <w:szCs w:val="16"/>
+              </w:rPr>
+              <w:t>и</w:t>
+            </w:r>
+            <w:r>
+              <w:rPr>
+                <w:sz w:val="16"/>
+                <w:szCs w:val="16"/>
+                <w:lang w:val="en-US"/>
+              </w:rPr>
+              <w:t xml:space="preserve"> </w:t>
+            </w:r>
+            <w:r>
+              <w:rPr>
+                <w:sz w:val="16"/>
+                <w:szCs w:val="16"/>
+              </w:rPr>
+              <w:t>обучение</w:t>
+            </w:r>
+            <w:r>
+              <w:rPr>
+                <w:sz w:val="16"/>
+                <w:szCs w:val="16"/>
+                <w:lang w:val="en-US"/>
+              </w:rPr>
+              <w:t xml:space="preserve"> </w:t>
+            </w:r>
+            <w:r>
+              <w:rPr>
+                <w:sz w:val="16"/>
+                <w:szCs w:val="16"/>
+              </w:rPr>
+              <w:t>в</w:t>
+            </w:r>
+            <w:r>
+              <w:rPr>
+                <w:sz w:val="16"/>
+                <w:szCs w:val="16"/>
+                <w:lang w:val="en-US"/>
+              </w:rPr>
+              <w:t xml:space="preserve"> </w:t>
+            </w:r>
+            <w:r>
+              <w:rPr>
+                <w:sz w:val="16"/>
+                <w:szCs w:val="16"/>
+              </w:rPr>
+              <w:t>Университете</w:t>
+            </w:r>
+            <w:r>
+              <w:rPr>
+                <w:sz w:val="16"/>
+                <w:szCs w:val="16"/>
+                <w:lang w:val="en-US"/>
+              </w:rPr>
+              <w:t xml:space="preserve"> (</w:t>
+            </w:r>
+            <w:r>
+              <w:rPr>
+                <w:sz w:val="16"/>
+                <w:szCs w:val="16"/>
+              </w:rPr>
+              <w:t>ЭО</w:t>
+            </w:r>
+            <w:r>
+              <w:rPr>
+                <w:sz w:val="16"/>
+                <w:szCs w:val="16"/>
+                <w:lang w:val="en-US"/>
+              </w:rPr>
+              <w:t>)</w:t>
+            </w:r>
+            <w:r>
+              <w:rPr>
+                <w:sz w:val="16"/>
+                <w:szCs w:val="16"/>
+                <w:lang w:val="en-US"/>
               </w:rPr>
               <w:br/>
               <w:t>Adapting and Studying at the University (eLearning)</w:t>
@@ -9921,15 +10396,77 @@
                 <w:color w:val="000000"/>
                 <w:sz w:val="16"/>
                 <w:szCs w:val="16"/>
-              </w:rPr>
-            </w:pPr>
-            <w:r>
-              <w:rPr>
-                <w:sz w:val="16"/>
-                <w:szCs w:val="16"/>
+                <w:lang w:val="en-US"/>
+              </w:rPr>
+            </w:pPr>
+            <w:r>
+              <w:rPr>
+                <w:sz w:val="16"/>
+                <w:szCs w:val="16"/>
+                <w:lang w:val="en-US"/>
               </w:rPr>
               <w:lastRenderedPageBreak/>
-              <w:t xml:space="preserve">[031547] Математические методы цифровой обработки </w:t>
+              <w:t xml:space="preserve">[031547] </w:t>
+            </w:r>
+            <w:r>
+              <w:rPr>
+                <w:sz w:val="16"/>
+                <w:szCs w:val="16"/>
+              </w:rPr>
+              <w:t>Математические</w:t>
+            </w:r>
+            <w:r>
+              <w:rPr>
+                <w:sz w:val="16"/>
+                <w:szCs w:val="16"/>
+                <w:lang w:val="en-US"/>
+              </w:rPr>
+              <w:t xml:space="preserve"> </w:t>
+            </w:r>
+            <w:r>
+              <w:rPr>
+                <w:sz w:val="16"/>
+                <w:szCs w:val="16"/>
+              </w:rPr>
+              <w:t>методы</w:t>
+            </w:r>
+            <w:r>
+              <w:rPr>
+                <w:sz w:val="16"/>
+                <w:szCs w:val="16"/>
+                <w:lang w:val="en-US"/>
+              </w:rPr>
+              <w:t xml:space="preserve"> </w:t>
+            </w:r>
+            <w:r>
+              <w:rPr>
+                <w:sz w:val="16"/>
+                <w:szCs w:val="16"/>
+              </w:rPr>
+              <w:t>цифровой</w:t>
+            </w:r>
+            <w:r>
+              <w:rPr>
+                <w:sz w:val="16"/>
+                <w:szCs w:val="16"/>
+                <w:lang w:val="en-US"/>
+              </w:rPr>
+              <w:t xml:space="preserve"> </w:t>
+            </w:r>
+            <w:r>
+              <w:rPr>
+                <w:sz w:val="16"/>
+                <w:szCs w:val="16"/>
+              </w:rPr>
+              <w:t>обработки</w:t>
+            </w:r>
+            <w:r>
+              <w:rPr>
+                <w:sz w:val="16"/>
+                <w:szCs w:val="16"/>
+                <w:lang w:val="en-US"/>
+              </w:rPr>
+              <w:t xml:space="preserve"> </w:t>
             </w:r>
             <w:r>
               <w:rPr>
@@ -9943,6 +10480,7 @@
               <w:rPr>
                 <w:sz w:val="16"/>
                 <w:szCs w:val="16"/>
+                <w:lang w:val="en-US"/>
               </w:rPr>
               <w:br/>
               <w:t>Mathematical Methods of Digital Signal Processing</w:t>
@@ -11472,19 +12010,74 @@
                 <w:color w:val="000000"/>
                 <w:sz w:val="16"/>
                 <w:szCs w:val="16"/>
-              </w:rPr>
-            </w:pPr>
-            <w:r>
-              <w:rPr>
-                <w:sz w:val="16"/>
-                <w:szCs w:val="16"/>
-              </w:rPr>
-              <w:t>[060140] Русский язык как иностранный</w:t>
-            </w:r>
-            <w:r>
-              <w:rPr>
-                <w:sz w:val="16"/>
-                <w:szCs w:val="16"/>
+                <w:lang w:val="en-US"/>
+              </w:rPr>
+            </w:pPr>
+            <w:r>
+              <w:rPr>
+                <w:sz w:val="16"/>
+                <w:szCs w:val="16"/>
+                <w:lang w:val="en-US"/>
+              </w:rPr>
+              <w:t xml:space="preserve">[060140] </w:t>
+            </w:r>
+            <w:r>
+              <w:rPr>
+                <w:sz w:val="16"/>
+                <w:szCs w:val="16"/>
+              </w:rPr>
+              <w:t>Русский</w:t>
+            </w:r>
+            <w:r>
+              <w:rPr>
+                <w:sz w:val="16"/>
+                <w:szCs w:val="16"/>
+                <w:lang w:val="en-US"/>
+              </w:rPr>
+              <w:t xml:space="preserve"> </w:t>
+            </w:r>
+            <w:r>
+              <w:rPr>
+                <w:sz w:val="16"/>
+                <w:szCs w:val="16"/>
+              </w:rPr>
+              <w:t>язык</w:t>
+            </w:r>
+            <w:r>
+              <w:rPr>
+                <w:sz w:val="16"/>
+                <w:szCs w:val="16"/>
+                <w:lang w:val="en-US"/>
+              </w:rPr>
+              <w:t xml:space="preserve"> </w:t>
+            </w:r>
+            <w:r>
+              <w:rPr>
+                <w:sz w:val="16"/>
+                <w:szCs w:val="16"/>
+              </w:rPr>
+              <w:t>как</w:t>
+            </w:r>
+            <w:r>
+              <w:rPr>
+                <w:sz w:val="16"/>
+                <w:szCs w:val="16"/>
+                <w:lang w:val="en-US"/>
+              </w:rPr>
+              <w:t xml:space="preserve"> </w:t>
+            </w:r>
+            <w:r>
+              <w:rPr>
+                <w:sz w:val="16"/>
+                <w:szCs w:val="16"/>
+              </w:rPr>
+              <w:t>иностранный</w:t>
+            </w:r>
+            <w:r>
+              <w:rPr>
+                <w:sz w:val="16"/>
+                <w:szCs w:val="16"/>
+                <w:lang w:val="en-US"/>
               </w:rPr>
               <w:br/>
               <w:t>Russian as a Foreign Language</w:t>
@@ -11505,6 +12098,7 @@
                 <w:color w:val="000000"/>
                 <w:sz w:val="16"/>
                 <w:szCs w:val="16"/>
+                <w:lang w:val="en-US"/>
               </w:rPr>
             </w:pPr>
           </w:p>
@@ -14814,20 +15408,143 @@
                 <w:color w:val="000000"/>
                 <w:sz w:val="16"/>
                 <w:szCs w:val="16"/>
-              </w:rPr>
-            </w:pPr>
-            <w:r>
-              <w:rPr>
-                <w:sz w:val="16"/>
-                <w:szCs w:val="16"/>
+                <w:lang w:val="en-US"/>
+              </w:rPr>
+            </w:pPr>
+            <w:r>
+              <w:rPr>
+                <w:sz w:val="16"/>
+                <w:szCs w:val="16"/>
+                <w:lang w:val="en-US"/>
               </w:rPr>
               <w:lastRenderedPageBreak/>
-              <w:t>[060011] Язык эффективной коммуникации в цифровом обществе (онлайн-курс)</w:t>
-            </w:r>
-            <w:r>
-              <w:rPr>
-                <w:sz w:val="16"/>
-                <w:szCs w:val="16"/>
+              <w:t xml:space="preserve">[060011] </w:t>
+            </w:r>
+            <w:r>
+              <w:rPr>
+                <w:sz w:val="16"/>
+                <w:szCs w:val="16"/>
+              </w:rPr>
+              <w:t>Язык</w:t>
+            </w:r>
+            <w:r>
+              <w:rPr>
+                <w:sz w:val="16"/>
+                <w:szCs w:val="16"/>
+                <w:lang w:val="en-US"/>
+              </w:rPr>
+              <w:t xml:space="preserve"> </w:t>
+            </w:r>
+            <w:r>
+              <w:rPr>
+                <w:sz w:val="16"/>
+                <w:szCs w:val="16"/>
+              </w:rPr>
+              <w:t>эффективной</w:t>
+            </w:r>
+            <w:r>
+              <w:rPr>
+                <w:sz w:val="16"/>
+                <w:szCs w:val="16"/>
+                <w:lang w:val="en-US"/>
+              </w:rPr>
+              <w:t xml:space="preserve"> </w:t>
+            </w:r>
+            <w:r>
+              <w:rPr>
+                <w:sz w:val="16"/>
+                <w:szCs w:val="16"/>
+              </w:rPr>
+              <w:t>коммуникации</w:t>
+            </w:r>
+            <w:r>
+              <w:rPr>
+                <w:sz w:val="16"/>
+                <w:szCs w:val="16"/>
+                <w:lang w:val="en-US"/>
+              </w:rPr>
+              <w:t xml:space="preserve"> </w:t>
+            </w:r>
+            <w:r>
+              <w:rPr>
+                <w:sz w:val="16"/>
+                <w:szCs w:val="16"/>
+              </w:rPr>
+              <w:t>в</w:t>
+            </w:r>
+            <w:r>
+              <w:rPr>
+                <w:sz w:val="16"/>
+                <w:szCs w:val="16"/>
+                <w:lang w:val="en-US"/>
+              </w:rPr>
+              <w:t xml:space="preserve"> </w:t>
+            </w:r>
+            <w:r>
+              <w:rPr>
+                <w:sz w:val="16"/>
+                <w:szCs w:val="16"/>
+              </w:rPr>
+              <w:t>цифровом</w:t>
+            </w:r>
+            <w:r>
+              <w:rPr>
+                <w:sz w:val="16"/>
+                <w:szCs w:val="16"/>
+                <w:lang w:val="en-US"/>
+              </w:rPr>
+              <w:t xml:space="preserve"> </w:t>
+            </w:r>
+            <w:r>
+              <w:rPr>
+                <w:sz w:val="16"/>
+                <w:szCs w:val="16"/>
+              </w:rPr>
+              <w:t>обществе</w:t>
+            </w:r>
+            <w:r>
+              <w:rPr>
+                <w:sz w:val="16"/>
+                <w:szCs w:val="16"/>
+                <w:lang w:val="en-US"/>
+              </w:rPr>
+              <w:t xml:space="preserve"> (</w:t>
+            </w:r>
+            <w:r>
+              <w:rPr>
+                <w:sz w:val="16"/>
+                <w:szCs w:val="16"/>
+              </w:rPr>
+              <w:t>онлайн</w:t>
+            </w:r>
+            <w:r>
+              <w:rPr>
+                <w:sz w:val="16"/>
+                <w:szCs w:val="16"/>
+                <w:lang w:val="en-US"/>
+              </w:rPr>
+              <w:t>-</w:t>
+            </w:r>
+            <w:r>
+              <w:rPr>
+                <w:sz w:val="16"/>
+                <w:szCs w:val="16"/>
+              </w:rPr>
+              <w:t>курс</w:t>
+            </w:r>
+            <w:r>
+              <w:rPr>
+                <w:sz w:val="16"/>
+                <w:szCs w:val="16"/>
+                <w:lang w:val="en-US"/>
+              </w:rPr>
+              <w:t>)</w:t>
+            </w:r>
+            <w:r>
+              <w:rPr>
+                <w:sz w:val="16"/>
+                <w:szCs w:val="16"/>
+                <w:lang w:val="en-US"/>
               </w:rPr>
               <w:br/>
             </w:r>
@@ -14835,6 +15552,7 @@
               <w:rPr>
                 <w:sz w:val="16"/>
                 <w:szCs w:val="16"/>
+                <w:lang w:val="en-US"/>
               </w:rPr>
               <w:lastRenderedPageBreak/>
               <w:t>Language of Effective Communication in the Digital Society (Online Course)</w:t>
@@ -15350,19 +16068,44 @@
                 <w:color w:val="000000"/>
                 <w:sz w:val="16"/>
                 <w:szCs w:val="16"/>
-              </w:rPr>
-            </w:pPr>
-            <w:r>
-              <w:rPr>
-                <w:sz w:val="16"/>
-                <w:szCs w:val="16"/>
-              </w:rPr>
-              <w:t>[031555] Современные СУБД</w:t>
-            </w:r>
-            <w:r>
-              <w:rPr>
-                <w:sz w:val="16"/>
-                <w:szCs w:val="16"/>
+                <w:lang w:val="en-US"/>
+              </w:rPr>
+            </w:pPr>
+            <w:r>
+              <w:rPr>
+                <w:sz w:val="16"/>
+                <w:szCs w:val="16"/>
+                <w:lang w:val="en-US"/>
+              </w:rPr>
+              <w:t xml:space="preserve">[031555] </w:t>
+            </w:r>
+            <w:r>
+              <w:rPr>
+                <w:sz w:val="16"/>
+                <w:szCs w:val="16"/>
+              </w:rPr>
+              <w:t>Современные</w:t>
+            </w:r>
+            <w:r>
+              <w:rPr>
+                <w:sz w:val="16"/>
+                <w:szCs w:val="16"/>
+                <w:lang w:val="en-US"/>
+              </w:rPr>
+              <w:t xml:space="preserve"> </w:t>
+            </w:r>
+            <w:r>
+              <w:rPr>
+                <w:sz w:val="16"/>
+                <w:szCs w:val="16"/>
+              </w:rPr>
+              <w:t>СУБД</w:t>
+            </w:r>
+            <w:r>
+              <w:rPr>
+                <w:sz w:val="16"/>
+                <w:szCs w:val="16"/>
+                <w:lang w:val="en-US"/>
               </w:rPr>
               <w:br/>
               <w:t>Modern Database Management Systems</w:t>
@@ -15876,19 +16619,89 @@
                 <w:color w:val="000000"/>
                 <w:sz w:val="16"/>
                 <w:szCs w:val="16"/>
-              </w:rPr>
-            </w:pPr>
-            <w:r>
-              <w:rPr>
-                <w:sz w:val="16"/>
-                <w:szCs w:val="16"/>
-              </w:rPr>
-              <w:t>[031550] Экономико-правовые основы рынка ПО</w:t>
-            </w:r>
-            <w:r>
-              <w:rPr>
-                <w:sz w:val="16"/>
-                <w:szCs w:val="16"/>
+                <w:lang w:val="en-US"/>
+              </w:rPr>
+            </w:pPr>
+            <w:r>
+              <w:rPr>
+                <w:sz w:val="16"/>
+                <w:szCs w:val="16"/>
+                <w:lang w:val="en-US"/>
+              </w:rPr>
+              <w:t xml:space="preserve">[031550] </w:t>
+            </w:r>
+            <w:r>
+              <w:rPr>
+                <w:sz w:val="16"/>
+                <w:szCs w:val="16"/>
+              </w:rPr>
+              <w:t>Экономико</w:t>
+            </w:r>
+            <w:r>
+              <w:rPr>
+                <w:sz w:val="16"/>
+                <w:szCs w:val="16"/>
+                <w:lang w:val="en-US"/>
+              </w:rPr>
+              <w:t>-</w:t>
+            </w:r>
+            <w:r>
+              <w:rPr>
+                <w:sz w:val="16"/>
+                <w:szCs w:val="16"/>
+              </w:rPr>
+              <w:t>правовые</w:t>
+            </w:r>
+            <w:r>
+              <w:rPr>
+                <w:sz w:val="16"/>
+                <w:szCs w:val="16"/>
+                <w:lang w:val="en-US"/>
+              </w:rPr>
+              <w:t xml:space="preserve"> </w:t>
+            </w:r>
+            <w:r>
+              <w:rPr>
+                <w:sz w:val="16"/>
+                <w:szCs w:val="16"/>
+              </w:rPr>
+              <w:t>основы</w:t>
+            </w:r>
+            <w:r>
+              <w:rPr>
+                <w:sz w:val="16"/>
+                <w:szCs w:val="16"/>
+                <w:lang w:val="en-US"/>
+              </w:rPr>
+              <w:t xml:space="preserve"> </w:t>
+            </w:r>
+            <w:r>
+              <w:rPr>
+                <w:sz w:val="16"/>
+                <w:szCs w:val="16"/>
+              </w:rPr>
+              <w:t>рынка</w:t>
+            </w:r>
+            <w:r>
+              <w:rPr>
+                <w:sz w:val="16"/>
+                <w:szCs w:val="16"/>
+                <w:lang w:val="en-US"/>
+              </w:rPr>
+              <w:t xml:space="preserve"> </w:t>
+            </w:r>
+            <w:r>
+              <w:rPr>
+                <w:sz w:val="16"/>
+                <w:szCs w:val="16"/>
+              </w:rPr>
+              <w:t>ПО</w:t>
+            </w:r>
+            <w:r>
+              <w:rPr>
+                <w:sz w:val="16"/>
+                <w:szCs w:val="16"/>
+                <w:lang w:val="en-US"/>
               </w:rPr>
               <w:br/>
               <w:t>Economic and Legal Fundamentals of Software Market</w:t>
@@ -16928,19 +17741,74 @@
                 <w:color w:val="000000"/>
                 <w:sz w:val="16"/>
                 <w:szCs w:val="16"/>
-              </w:rPr>
-            </w:pPr>
-            <w:r>
-              <w:rPr>
-                <w:sz w:val="16"/>
-                <w:szCs w:val="16"/>
-              </w:rPr>
-              <w:t>[031553] Методы статистической обработки информации</w:t>
-            </w:r>
-            <w:r>
-              <w:rPr>
-                <w:sz w:val="16"/>
-                <w:szCs w:val="16"/>
+                <w:lang w:val="en-US"/>
+              </w:rPr>
+            </w:pPr>
+            <w:r>
+              <w:rPr>
+                <w:sz w:val="16"/>
+                <w:szCs w:val="16"/>
+                <w:lang w:val="en-US"/>
+              </w:rPr>
+              <w:t xml:space="preserve">[031553] </w:t>
+            </w:r>
+            <w:r>
+              <w:rPr>
+                <w:sz w:val="16"/>
+                <w:szCs w:val="16"/>
+              </w:rPr>
+              <w:t>Методы</w:t>
+            </w:r>
+            <w:r>
+              <w:rPr>
+                <w:sz w:val="16"/>
+                <w:szCs w:val="16"/>
+                <w:lang w:val="en-US"/>
+              </w:rPr>
+              <w:t xml:space="preserve"> </w:t>
+            </w:r>
+            <w:r>
+              <w:rPr>
+                <w:sz w:val="16"/>
+                <w:szCs w:val="16"/>
+              </w:rPr>
+              <w:t>статистической</w:t>
+            </w:r>
+            <w:r>
+              <w:rPr>
+                <w:sz w:val="16"/>
+                <w:szCs w:val="16"/>
+                <w:lang w:val="en-US"/>
+              </w:rPr>
+              <w:t xml:space="preserve"> </w:t>
+            </w:r>
+            <w:r>
+              <w:rPr>
+                <w:sz w:val="16"/>
+                <w:szCs w:val="16"/>
+              </w:rPr>
+              <w:t>обработки</w:t>
+            </w:r>
+            <w:r>
+              <w:rPr>
+                <w:sz w:val="16"/>
+                <w:szCs w:val="16"/>
+                <w:lang w:val="en-US"/>
+              </w:rPr>
+              <w:t xml:space="preserve"> </w:t>
+            </w:r>
+            <w:r>
+              <w:rPr>
+                <w:sz w:val="16"/>
+                <w:szCs w:val="16"/>
+              </w:rPr>
+              <w:t>информации</w:t>
+            </w:r>
+            <w:r>
+              <w:rPr>
+                <w:sz w:val="16"/>
+                <w:szCs w:val="16"/>
+                <w:lang w:val="en-US"/>
               </w:rPr>
               <w:br/>
               <w:t>Methods of Statistical Information Processing</w:t>
@@ -18516,19 +19384,82 @@
                 <w:color w:val="000000"/>
                 <w:sz w:val="16"/>
                 <w:szCs w:val="16"/>
-              </w:rPr>
-            </w:pPr>
-            <w:r>
-              <w:rPr>
-                <w:sz w:val="16"/>
-                <w:szCs w:val="16"/>
-              </w:rPr>
-              <w:t>[060016] Управление бизнесом (онлайн-курс)</w:t>
-            </w:r>
-            <w:r>
-              <w:rPr>
-                <w:sz w:val="16"/>
-                <w:szCs w:val="16"/>
+                <w:lang w:val="en-US"/>
+              </w:rPr>
+            </w:pPr>
+            <w:r>
+              <w:rPr>
+                <w:sz w:val="16"/>
+                <w:szCs w:val="16"/>
+                <w:lang w:val="en-US"/>
+              </w:rPr>
+              <w:t xml:space="preserve">[060016] </w:t>
+            </w:r>
+            <w:r>
+              <w:rPr>
+                <w:sz w:val="16"/>
+                <w:szCs w:val="16"/>
+              </w:rPr>
+              <w:t>Управление</w:t>
+            </w:r>
+            <w:r>
+              <w:rPr>
+                <w:sz w:val="16"/>
+                <w:szCs w:val="16"/>
+                <w:lang w:val="en-US"/>
+              </w:rPr>
+              <w:t xml:space="preserve"> </w:t>
+            </w:r>
+            <w:r>
+              <w:rPr>
+                <w:sz w:val="16"/>
+                <w:szCs w:val="16"/>
+              </w:rPr>
+              <w:t>бизнесом</w:t>
+            </w:r>
+            <w:r>
+              <w:rPr>
+                <w:sz w:val="16"/>
+                <w:szCs w:val="16"/>
+                <w:lang w:val="en-US"/>
+              </w:rPr>
+              <w:t xml:space="preserve"> (</w:t>
+            </w:r>
+            <w:r>
+              <w:rPr>
+                <w:sz w:val="16"/>
+                <w:szCs w:val="16"/>
+              </w:rPr>
+              <w:t>онлайн</w:t>
+            </w:r>
+            <w:r>
+              <w:rPr>
+                <w:sz w:val="16"/>
+                <w:szCs w:val="16"/>
+                <w:lang w:val="en-US"/>
+              </w:rPr>
+              <w:t>-</w:t>
+            </w:r>
+            <w:r>
+              <w:rPr>
+                <w:sz w:val="16"/>
+                <w:szCs w:val="16"/>
+              </w:rPr>
+              <w:t>курс</w:t>
+            </w:r>
+            <w:r>
+              <w:rPr>
+                <w:sz w:val="16"/>
+                <w:szCs w:val="16"/>
+                <w:lang w:val="en-US"/>
+              </w:rPr>
+              <w:t>)</w:t>
+            </w:r>
+            <w:r>
+              <w:rPr>
+                <w:sz w:val="16"/>
+                <w:szCs w:val="16"/>
+                <w:lang w:val="en-US"/>
               </w:rPr>
               <w:br/>
               <w:t>Business Administration (Online Course)</w:t>
@@ -19042,19 +19973,89 @@
                 <w:color w:val="000000"/>
                 <w:sz w:val="16"/>
                 <w:szCs w:val="16"/>
-              </w:rPr>
-            </w:pPr>
-            <w:r>
-              <w:rPr>
-                <w:sz w:val="16"/>
-                <w:szCs w:val="16"/>
-              </w:rPr>
-              <w:t>[031557] История вычислительной техники и программирования</w:t>
-            </w:r>
-            <w:r>
-              <w:rPr>
-                <w:sz w:val="16"/>
-                <w:szCs w:val="16"/>
+                <w:lang w:val="en-US"/>
+              </w:rPr>
+            </w:pPr>
+            <w:r>
+              <w:rPr>
+                <w:sz w:val="16"/>
+                <w:szCs w:val="16"/>
+                <w:lang w:val="en-US"/>
+              </w:rPr>
+              <w:t xml:space="preserve">[031557] </w:t>
+            </w:r>
+            <w:r>
+              <w:rPr>
+                <w:sz w:val="16"/>
+                <w:szCs w:val="16"/>
+              </w:rPr>
+              <w:t>История</w:t>
+            </w:r>
+            <w:r>
+              <w:rPr>
+                <w:sz w:val="16"/>
+                <w:szCs w:val="16"/>
+                <w:lang w:val="en-US"/>
+              </w:rPr>
+              <w:t xml:space="preserve"> </w:t>
+            </w:r>
+            <w:r>
+              <w:rPr>
+                <w:sz w:val="16"/>
+                <w:szCs w:val="16"/>
+              </w:rPr>
+              <w:t>вычислительной</w:t>
+            </w:r>
+            <w:r>
+              <w:rPr>
+                <w:sz w:val="16"/>
+                <w:szCs w:val="16"/>
+                <w:lang w:val="en-US"/>
+              </w:rPr>
+              <w:t xml:space="preserve"> </w:t>
+            </w:r>
+            <w:r>
+              <w:rPr>
+                <w:sz w:val="16"/>
+                <w:szCs w:val="16"/>
+              </w:rPr>
+              <w:t>техники</w:t>
+            </w:r>
+            <w:r>
+              <w:rPr>
+                <w:sz w:val="16"/>
+                <w:szCs w:val="16"/>
+                <w:lang w:val="en-US"/>
+              </w:rPr>
+              <w:t xml:space="preserve"> </w:t>
+            </w:r>
+            <w:r>
+              <w:rPr>
+                <w:sz w:val="16"/>
+                <w:szCs w:val="16"/>
+              </w:rPr>
+              <w:t>и</w:t>
+            </w:r>
+            <w:r>
+              <w:rPr>
+                <w:sz w:val="16"/>
+                <w:szCs w:val="16"/>
+                <w:lang w:val="en-US"/>
+              </w:rPr>
+              <w:t xml:space="preserve"> </w:t>
+            </w:r>
+            <w:r>
+              <w:rPr>
+                <w:sz w:val="16"/>
+                <w:szCs w:val="16"/>
+              </w:rPr>
+              <w:t>программирования</w:t>
+            </w:r>
+            <w:r>
+              <w:rPr>
+                <w:sz w:val="16"/>
+                <w:szCs w:val="16"/>
+                <w:lang w:val="en-US"/>
               </w:rPr>
               <w:br/>
               <w:t>History of Computational Engineering and Programming</w:t>
@@ -19608,20 +20609,128 @@
                 <w:color w:val="000000"/>
                 <w:sz w:val="16"/>
                 <w:szCs w:val="16"/>
-              </w:rPr>
-            </w:pPr>
-            <w:r>
-              <w:rPr>
-                <w:sz w:val="16"/>
-                <w:szCs w:val="16"/>
+                <w:lang w:val="en-US"/>
+              </w:rPr>
+            </w:pPr>
+            <w:r>
+              <w:rPr>
+                <w:sz w:val="16"/>
+                <w:szCs w:val="16"/>
+                <w:lang w:val="en-US"/>
               </w:rPr>
               <w:lastRenderedPageBreak/>
-              <w:t>[064003] Подготовка научных текстов в программной инженерии и IT</w:t>
-            </w:r>
-            <w:r>
-              <w:rPr>
-                <w:sz w:val="16"/>
-                <w:szCs w:val="16"/>
+              <w:t xml:space="preserve">[064003] </w:t>
+            </w:r>
+            <w:r>
+              <w:rPr>
+                <w:sz w:val="16"/>
+                <w:szCs w:val="16"/>
+              </w:rPr>
+              <w:t>Подготовка</w:t>
+            </w:r>
+            <w:r>
+              <w:rPr>
+                <w:sz w:val="16"/>
+                <w:szCs w:val="16"/>
+                <w:lang w:val="en-US"/>
+              </w:rPr>
+              <w:t xml:space="preserve"> </w:t>
+            </w:r>
+            <w:r>
+              <w:rPr>
+                <w:sz w:val="16"/>
+                <w:szCs w:val="16"/>
+              </w:rPr>
+              <w:t>научных</w:t>
+            </w:r>
+            <w:r>
+              <w:rPr>
+                <w:sz w:val="16"/>
+                <w:szCs w:val="16"/>
+                <w:lang w:val="en-US"/>
+              </w:rPr>
+              <w:t xml:space="preserve"> </w:t>
+            </w:r>
+            <w:r>
+              <w:rPr>
+                <w:sz w:val="16"/>
+                <w:szCs w:val="16"/>
+              </w:rPr>
+              <w:t>текстов</w:t>
+            </w:r>
+            <w:r>
+              <w:rPr>
+                <w:sz w:val="16"/>
+                <w:szCs w:val="16"/>
+                <w:lang w:val="en-US"/>
+              </w:rPr>
+              <w:t xml:space="preserve"> </w:t>
+            </w:r>
+            <w:r>
+              <w:rPr>
+                <w:sz w:val="16"/>
+                <w:szCs w:val="16"/>
+              </w:rPr>
+              <w:t>в</w:t>
+            </w:r>
+            <w:r>
+              <w:rPr>
+                <w:sz w:val="16"/>
+                <w:szCs w:val="16"/>
+                <w:lang w:val="en-US"/>
+              </w:rPr>
+              <w:t xml:space="preserve"> </w:t>
+            </w:r>
+            <w:r>
+              <w:rPr>
+                <w:sz w:val="16"/>
+                <w:szCs w:val="16"/>
+              </w:rPr>
+              <w:t>программной</w:t>
+            </w:r>
+            <w:r>
+              <w:rPr>
+                <w:sz w:val="16"/>
+                <w:szCs w:val="16"/>
+                <w:lang w:val="en-US"/>
+              </w:rPr>
+              <w:t xml:space="preserve"> </w:t>
+            </w:r>
+            <w:r>
+              <w:rPr>
+                <w:sz w:val="16"/>
+                <w:szCs w:val="16"/>
+              </w:rPr>
+              <w:t>инженерии</w:t>
+            </w:r>
+            <w:r>
+              <w:rPr>
+                <w:sz w:val="16"/>
+                <w:szCs w:val="16"/>
+                <w:lang w:val="en-US"/>
+              </w:rPr>
+              <w:t xml:space="preserve"> </w:t>
+            </w:r>
+            <w:r>
+              <w:rPr>
+                <w:sz w:val="16"/>
+                <w:szCs w:val="16"/>
+              </w:rPr>
+              <w:t>и</w:t>
+            </w:r>
+            <w:r>
+              <w:rPr>
+                <w:sz w:val="16"/>
+                <w:szCs w:val="16"/>
+                <w:lang w:val="en-US"/>
+              </w:rPr>
+              <w:t xml:space="preserve"> IT</w:t>
+            </w:r>
+            <w:r>
+              <w:rPr>
+                <w:sz w:val="16"/>
+                <w:szCs w:val="16"/>
+                <w:lang w:val="en-US"/>
               </w:rPr>
               <w:br/>
               <w:t>Scientific Writing in Software Engineering an IT</w:t>
@@ -20118,19 +21227,59 @@
                 <w:color w:val="000000"/>
                 <w:sz w:val="16"/>
                 <w:szCs w:val="16"/>
-              </w:rPr>
-            </w:pPr>
-            <w:r>
-              <w:rPr>
-                <w:sz w:val="16"/>
-                <w:szCs w:val="16"/>
-              </w:rPr>
-              <w:t>[031574] Разработка веб-приложений</w:t>
-            </w:r>
-            <w:r>
-              <w:rPr>
-                <w:sz w:val="16"/>
-                <w:szCs w:val="16"/>
+                <w:lang w:val="en-US"/>
+              </w:rPr>
+            </w:pPr>
+            <w:r>
+              <w:rPr>
+                <w:sz w:val="16"/>
+                <w:szCs w:val="16"/>
+                <w:lang w:val="en-US"/>
+              </w:rPr>
+              <w:t xml:space="preserve">[031574] </w:t>
+            </w:r>
+            <w:r>
+              <w:rPr>
+                <w:sz w:val="16"/>
+                <w:szCs w:val="16"/>
+              </w:rPr>
+              <w:t>Разработка</w:t>
+            </w:r>
+            <w:r>
+              <w:rPr>
+                <w:sz w:val="16"/>
+                <w:szCs w:val="16"/>
+                <w:lang w:val="en-US"/>
+              </w:rPr>
+              <w:t xml:space="preserve"> </w:t>
+            </w:r>
+            <w:r>
+              <w:rPr>
+                <w:sz w:val="16"/>
+                <w:szCs w:val="16"/>
+              </w:rPr>
+              <w:t>веб</w:t>
+            </w:r>
+            <w:r>
+              <w:rPr>
+                <w:sz w:val="16"/>
+                <w:szCs w:val="16"/>
+                <w:lang w:val="en-US"/>
+              </w:rPr>
+              <w:t>-</w:t>
+            </w:r>
+            <w:r>
+              <w:rPr>
+                <w:sz w:val="16"/>
+                <w:szCs w:val="16"/>
+              </w:rPr>
+              <w:t>приложений</w:t>
+            </w:r>
+            <w:r>
+              <w:rPr>
+                <w:sz w:val="16"/>
+                <w:szCs w:val="16"/>
+                <w:lang w:val="en-US"/>
               </w:rPr>
               <w:br/>
               <w:t>Web Application Development</w:t>
@@ -20151,6 +21300,7 @@
                 <w:color w:val="000000"/>
                 <w:sz w:val="16"/>
                 <w:szCs w:val="16"/>
+                <w:lang w:val="en-US"/>
               </w:rPr>
             </w:pPr>
           </w:p>
@@ -20620,19 +21770,59 @@
                 <w:color w:val="000000"/>
                 <w:sz w:val="16"/>
                 <w:szCs w:val="16"/>
-              </w:rPr>
-            </w:pPr>
-            <w:r>
-              <w:rPr>
-                <w:sz w:val="16"/>
-                <w:szCs w:val="16"/>
-              </w:rPr>
-              <w:t>[031573] Разработка приложений СУБД</w:t>
-            </w:r>
-            <w:r>
-              <w:rPr>
-                <w:sz w:val="16"/>
-                <w:szCs w:val="16"/>
+                <w:lang w:val="en-US"/>
+              </w:rPr>
+            </w:pPr>
+            <w:r>
+              <w:rPr>
+                <w:sz w:val="16"/>
+                <w:szCs w:val="16"/>
+                <w:lang w:val="en-US"/>
+              </w:rPr>
+              <w:t xml:space="preserve">[031573] </w:t>
+            </w:r>
+            <w:r>
+              <w:rPr>
+                <w:sz w:val="16"/>
+                <w:szCs w:val="16"/>
+              </w:rPr>
+              <w:t>Разработка</w:t>
+            </w:r>
+            <w:r>
+              <w:rPr>
+                <w:sz w:val="16"/>
+                <w:szCs w:val="16"/>
+                <w:lang w:val="en-US"/>
+              </w:rPr>
+              <w:t xml:space="preserve"> </w:t>
+            </w:r>
+            <w:r>
+              <w:rPr>
+                <w:sz w:val="16"/>
+                <w:szCs w:val="16"/>
+              </w:rPr>
+              <w:t>приложений</w:t>
+            </w:r>
+            <w:r>
+              <w:rPr>
+                <w:sz w:val="16"/>
+                <w:szCs w:val="16"/>
+                <w:lang w:val="en-US"/>
+              </w:rPr>
+              <w:t xml:space="preserve"> </w:t>
+            </w:r>
+            <w:r>
+              <w:rPr>
+                <w:sz w:val="16"/>
+                <w:szCs w:val="16"/>
+              </w:rPr>
+              <w:t>СУБД</w:t>
+            </w:r>
+            <w:r>
+              <w:rPr>
+                <w:sz w:val="16"/>
+                <w:szCs w:val="16"/>
+                <w:lang w:val="en-US"/>
               </w:rPr>
               <w:br/>
               <w:t>DBMS Application Development</w:t>
@@ -20653,6 +21843,7 @@
                 <w:color w:val="000000"/>
                 <w:sz w:val="16"/>
                 <w:szCs w:val="16"/>
+                <w:lang w:val="en-US"/>
               </w:rPr>
             </w:pPr>
           </w:p>
@@ -22816,19 +24007,82 @@
                 <w:color w:val="000000"/>
                 <w:sz w:val="16"/>
                 <w:szCs w:val="16"/>
-              </w:rPr>
-            </w:pPr>
-            <w:r>
-              <w:rPr>
-                <w:sz w:val="16"/>
-                <w:szCs w:val="16"/>
-              </w:rPr>
-              <w:t>[062765] Финансовая грамотность (онлайн-курс)</w:t>
-            </w:r>
-            <w:r>
-              <w:rPr>
-                <w:sz w:val="16"/>
-                <w:szCs w:val="16"/>
+                <w:lang w:val="en-US"/>
+              </w:rPr>
+            </w:pPr>
+            <w:r>
+              <w:rPr>
+                <w:sz w:val="16"/>
+                <w:szCs w:val="16"/>
+                <w:lang w:val="en-US"/>
+              </w:rPr>
+              <w:t xml:space="preserve">[062765] </w:t>
+            </w:r>
+            <w:r>
+              <w:rPr>
+                <w:sz w:val="16"/>
+                <w:szCs w:val="16"/>
+              </w:rPr>
+              <w:t>Финансовая</w:t>
+            </w:r>
+            <w:r>
+              <w:rPr>
+                <w:sz w:val="16"/>
+                <w:szCs w:val="16"/>
+                <w:lang w:val="en-US"/>
+              </w:rPr>
+              <w:t xml:space="preserve"> </w:t>
+            </w:r>
+            <w:r>
+              <w:rPr>
+                <w:sz w:val="16"/>
+                <w:szCs w:val="16"/>
+              </w:rPr>
+              <w:t>грамотность</w:t>
+            </w:r>
+            <w:r>
+              <w:rPr>
+                <w:sz w:val="16"/>
+                <w:szCs w:val="16"/>
+                <w:lang w:val="en-US"/>
+              </w:rPr>
+              <w:t xml:space="preserve"> (</w:t>
+            </w:r>
+            <w:r>
+              <w:rPr>
+                <w:sz w:val="16"/>
+                <w:szCs w:val="16"/>
+              </w:rPr>
+              <w:t>онлайн</w:t>
+            </w:r>
+            <w:r>
+              <w:rPr>
+                <w:sz w:val="16"/>
+                <w:szCs w:val="16"/>
+                <w:lang w:val="en-US"/>
+              </w:rPr>
+              <w:t>-</w:t>
+            </w:r>
+            <w:r>
+              <w:rPr>
+                <w:sz w:val="16"/>
+                <w:szCs w:val="16"/>
+              </w:rPr>
+              <w:t>курс</w:t>
+            </w:r>
+            <w:r>
+              <w:rPr>
+                <w:sz w:val="16"/>
+                <w:szCs w:val="16"/>
+                <w:lang w:val="en-US"/>
+              </w:rPr>
+              <w:t>)</w:t>
+            </w:r>
+            <w:r>
+              <w:rPr>
+                <w:sz w:val="16"/>
+                <w:szCs w:val="16"/>
+                <w:lang w:val="en-US"/>
               </w:rPr>
               <w:br/>
               <w:t>Financial Literacy (Online Course)</w:t>
@@ -23342,19 +24596,59 @@
                 <w:color w:val="000000"/>
                 <w:sz w:val="16"/>
                 <w:szCs w:val="16"/>
-              </w:rPr>
-            </w:pPr>
-            <w:r>
-              <w:rPr>
-                <w:sz w:val="16"/>
-                <w:szCs w:val="16"/>
-              </w:rPr>
-              <w:t>[031576] Практика разработки документации</w:t>
-            </w:r>
-            <w:r>
-              <w:rPr>
-                <w:sz w:val="16"/>
-                <w:szCs w:val="16"/>
+                <w:lang w:val="en-US"/>
+              </w:rPr>
+            </w:pPr>
+            <w:r>
+              <w:rPr>
+                <w:sz w:val="16"/>
+                <w:szCs w:val="16"/>
+                <w:lang w:val="en-US"/>
+              </w:rPr>
+              <w:t xml:space="preserve">[031576] </w:t>
+            </w:r>
+            <w:r>
+              <w:rPr>
+                <w:sz w:val="16"/>
+                <w:szCs w:val="16"/>
+              </w:rPr>
+              <w:t>Практика</w:t>
+            </w:r>
+            <w:r>
+              <w:rPr>
+                <w:sz w:val="16"/>
+                <w:szCs w:val="16"/>
+                <w:lang w:val="en-US"/>
+              </w:rPr>
+              <w:t xml:space="preserve"> </w:t>
+            </w:r>
+            <w:r>
+              <w:rPr>
+                <w:sz w:val="16"/>
+                <w:szCs w:val="16"/>
+              </w:rPr>
+              <w:t>разработки</w:t>
+            </w:r>
+            <w:r>
+              <w:rPr>
+                <w:sz w:val="16"/>
+                <w:szCs w:val="16"/>
+                <w:lang w:val="en-US"/>
+              </w:rPr>
+              <w:t xml:space="preserve"> </w:t>
+            </w:r>
+            <w:r>
+              <w:rPr>
+                <w:sz w:val="16"/>
+                <w:szCs w:val="16"/>
+              </w:rPr>
+              <w:t>документации</w:t>
+            </w:r>
+            <w:r>
+              <w:rPr>
+                <w:sz w:val="16"/>
+                <w:szCs w:val="16"/>
+                <w:lang w:val="en-US"/>
               </w:rPr>
               <w:br/>
               <w:t>Practice of Documentation Development</w:t>
@@ -24402,20 +25696,68 @@
                 <w:color w:val="000000"/>
                 <w:sz w:val="16"/>
                 <w:szCs w:val="16"/>
-              </w:rPr>
-            </w:pPr>
-            <w:r>
-              <w:rPr>
-                <w:sz w:val="16"/>
-                <w:szCs w:val="16"/>
+                <w:lang w:val="en-US"/>
+              </w:rPr>
+            </w:pPr>
+            <w:r>
+              <w:rPr>
+                <w:sz w:val="16"/>
+                <w:szCs w:val="16"/>
+                <w:lang w:val="en-US"/>
               </w:rPr>
               <w:lastRenderedPageBreak/>
-              <w:t>[064962] Производственная практика (преддипломная)</w:t>
-            </w:r>
-            <w:r>
-              <w:rPr>
-                <w:sz w:val="16"/>
-                <w:szCs w:val="16"/>
+              <w:t xml:space="preserve">[064962] </w:t>
+            </w:r>
+            <w:r>
+              <w:rPr>
+                <w:sz w:val="16"/>
+                <w:szCs w:val="16"/>
+              </w:rPr>
+              <w:t>Производственная</w:t>
+            </w:r>
+            <w:r>
+              <w:rPr>
+                <w:sz w:val="16"/>
+                <w:szCs w:val="16"/>
+                <w:lang w:val="en-US"/>
+              </w:rPr>
+              <w:t xml:space="preserve"> </w:t>
+            </w:r>
+            <w:r>
+              <w:rPr>
+                <w:sz w:val="16"/>
+                <w:szCs w:val="16"/>
+              </w:rPr>
+              <w:t>практика</w:t>
+            </w:r>
+            <w:r>
+              <w:rPr>
+                <w:sz w:val="16"/>
+                <w:szCs w:val="16"/>
+                <w:lang w:val="en-US"/>
+              </w:rPr>
+              <w:t xml:space="preserve"> (</w:t>
+            </w:r>
+            <w:r>
+              <w:rPr>
+                <w:sz w:val="16"/>
+                <w:szCs w:val="16"/>
+              </w:rPr>
+              <w:t>преддипломная</w:t>
+            </w:r>
+            <w:r>
+              <w:rPr>
+                <w:sz w:val="16"/>
+                <w:szCs w:val="16"/>
+                <w:lang w:val="en-US"/>
+              </w:rPr>
+              <w:t>)</w:t>
+            </w:r>
+            <w:r>
+              <w:rPr>
+                <w:sz w:val="16"/>
+                <w:szCs w:val="16"/>
+                <w:lang w:val="en-US"/>
               </w:rPr>
               <w:br/>
               <w:t>Graduation Thesis Preparatory Practice</w:t>
@@ -26346,8 +27688,8 @@
           <w:bCs/>
         </w:rPr>
         <w:sectPr>
-          <w:headerReference w:type="default" r:id="rId9"/>
-          <w:footerReference w:type="default" r:id="rId10"/>
+          <w:headerReference w:type="default" r:id="rId8"/>
+          <w:footerReference w:type="default" r:id="rId9"/>
           <w:type w:val="continuous"/>
           <w:pgSz w:w="16838" w:h="11906" w:orient="landscape"/>
           <w:pgMar w:top="1985" w:right="1134" w:bottom="850" w:left="1134" w:header="708" w:footer="708" w:gutter="0"/>
@@ -27181,6 +28523,280 @@
         </w:rPr>
       </w:pPr>
     </w:p>
+    <w:p>
+      <w:pPr>
+        <w:spacing w:after="0"/>
+        <w:rPr>
+          <w:rFonts w:ascii="Times New Roman" w:hAnsi="Times New Roman"/>
+          <w:sz w:val="20"/>
+          <w:szCs w:val="16"/>
+          <w:lang w:val="en-US"/>
+        </w:rPr>
+      </w:pPr>
+      <w:bookmarkStart w:id="0" w:name="_GoBack"/>
+      <w:bookmarkEnd w:id="0"/>
+    </w:p>
+    <w:p>
+      <w:pPr>
+        <w:suppressAutoHyphens/>
+        <w:spacing w:after="0" w:line="240" w:lineRule="auto"/>
+        <w:rPr>
+          <w:rFonts w:ascii="Times New Roman" w:eastAsia="Times New Roman" w:hAnsi="Times New Roman"/>
+          <w:sz w:val="24"/>
+          <w:szCs w:val="24"/>
+          <w:lang w:eastAsia="ar-SA"/>
+        </w:rPr>
+      </w:pPr>
+      <w:r>
+        <w:rPr>
+          <w:rFonts w:ascii="Times New Roman" w:eastAsia="Times New Roman" w:hAnsi="Times New Roman"/>
+          <w:sz w:val="24"/>
+          <w:szCs w:val="24"/>
+          <w:lang w:eastAsia="ar-SA"/>
+        </w:rPr>
+        <w:t>Председатель УМК по УГСН 09.00.00</w:t>
+      </w:r>
+    </w:p>
+    <w:p>
+      <w:pPr>
+        <w:suppressAutoHyphens/>
+        <w:spacing w:after="0" w:line="240" w:lineRule="auto"/>
+        <w:rPr>
+          <w:rFonts w:ascii="Times New Roman" w:eastAsia="Times New Roman" w:hAnsi="Times New Roman"/>
+          <w:sz w:val="24"/>
+          <w:szCs w:val="24"/>
+          <w:lang w:eastAsia="ar-SA"/>
+        </w:rPr>
+      </w:pPr>
+      <w:r>
+        <w:rPr>
+          <w:rFonts w:ascii="Times New Roman" w:eastAsia="Times New Roman" w:hAnsi="Times New Roman"/>
+          <w:sz w:val="24"/>
+          <w:szCs w:val="24"/>
+          <w:lang w:eastAsia="ar-SA"/>
+        </w:rPr>
+        <w:t>Информатика и вычислительная техника</w:t>
+      </w:r>
+      <w:r>
+        <w:rPr>
+          <w:rFonts w:ascii="Times New Roman" w:eastAsia="Times New Roman" w:hAnsi="Times New Roman"/>
+          <w:sz w:val="24"/>
+          <w:szCs w:val="24"/>
+          <w:lang w:eastAsia="ar-SA"/>
+        </w:rPr>
+        <w:tab/>
+      </w:r>
+      <w:r>
+        <w:rPr>
+          <w:rFonts w:ascii="Times New Roman" w:eastAsia="Times New Roman" w:hAnsi="Times New Roman"/>
+          <w:sz w:val="24"/>
+          <w:szCs w:val="24"/>
+          <w:lang w:eastAsia="ar-SA"/>
+        </w:rPr>
+        <w:tab/>
+      </w:r>
+      <w:r>
+        <w:rPr>
+          <w:rFonts w:ascii="Times New Roman" w:eastAsia="Times New Roman" w:hAnsi="Times New Roman"/>
+          <w:sz w:val="24"/>
+          <w:szCs w:val="24"/>
+          <w:lang w:eastAsia="ar-SA"/>
+        </w:rPr>
+        <w:tab/>
+      </w:r>
+      <w:r>
+        <w:rPr>
+          <w:rFonts w:ascii="Times New Roman" w:eastAsia="Times New Roman" w:hAnsi="Times New Roman"/>
+          <w:sz w:val="24"/>
+          <w:szCs w:val="24"/>
+          <w:lang w:eastAsia="ar-SA"/>
+        </w:rPr>
+        <w:tab/>
+      </w:r>
+      <w:r>
+        <w:rPr>
+          <w:rFonts w:ascii="Times New Roman" w:eastAsia="Times New Roman" w:hAnsi="Times New Roman"/>
+          <w:sz w:val="24"/>
+          <w:szCs w:val="24"/>
+          <w:lang w:eastAsia="ar-SA"/>
+        </w:rPr>
+        <w:tab/>
+      </w:r>
+      <w:r>
+        <w:rPr>
+          <w:rFonts w:ascii="Times New Roman" w:eastAsia="Times New Roman" w:hAnsi="Times New Roman"/>
+          <w:sz w:val="24"/>
+          <w:szCs w:val="24"/>
+          <w:lang w:eastAsia="ar-SA"/>
+        </w:rPr>
+        <w:tab/>
+        <w:t>Д.В.</w:t>
+      </w:r>
+      <w:r>
+        <w:rPr>
+          <w:rFonts w:ascii="Times New Roman" w:eastAsia="Times New Roman" w:hAnsi="Times New Roman"/>
+          <w:sz w:val="24"/>
+          <w:szCs w:val="24"/>
+          <w:lang w:val="en-US" w:eastAsia="ar-SA"/>
+        </w:rPr>
+        <w:t> </w:t>
+      </w:r>
+      <w:r>
+        <w:rPr>
+          <w:rFonts w:ascii="Times New Roman" w:eastAsia="Times New Roman" w:hAnsi="Times New Roman"/>
+          <w:sz w:val="24"/>
+          <w:szCs w:val="24"/>
+          <w:lang w:eastAsia="ar-SA"/>
+        </w:rPr>
+        <w:t>Луцив</w:t>
+      </w:r>
+    </w:p>
+    <w:p>
+      <w:pPr>
+        <w:suppressAutoHyphens/>
+        <w:spacing w:after="0" w:line="240" w:lineRule="auto"/>
+        <w:rPr>
+          <w:rFonts w:ascii="Times New Roman" w:eastAsia="Times New Roman" w:hAnsi="Times New Roman"/>
+          <w:sz w:val="16"/>
+          <w:szCs w:val="16"/>
+          <w:lang w:eastAsia="ar-SA"/>
+        </w:rPr>
+      </w:pPr>
+    </w:p>
+    <w:p>
+      <w:pPr>
+        <w:suppressAutoHyphens/>
+        <w:spacing w:after="0" w:line="240" w:lineRule="auto"/>
+        <w:rPr>
+          <w:rFonts w:ascii="Times New Roman" w:eastAsia="Times New Roman" w:hAnsi="Times New Roman"/>
+          <w:sz w:val="16"/>
+          <w:szCs w:val="16"/>
+          <w:lang w:eastAsia="ar-SA"/>
+        </w:rPr>
+      </w:pPr>
+    </w:p>
+    <w:p>
+      <w:pPr>
+        <w:suppressAutoHyphens/>
+        <w:spacing w:after="0" w:line="240" w:lineRule="auto"/>
+        <w:jc w:val="both"/>
+        <w:rPr>
+          <w:rFonts w:ascii="Times New Roman" w:eastAsia="Times New Roman" w:hAnsi="Times New Roman"/>
+          <w:sz w:val="24"/>
+          <w:szCs w:val="24"/>
+          <w:lang w:eastAsia="ar-SA"/>
+        </w:rPr>
+      </w:pPr>
+      <w:r>
+        <w:rPr>
+          <w:rFonts w:ascii="Times New Roman" w:eastAsia="Times New Roman" w:hAnsi="Times New Roman"/>
+          <w:sz w:val="24"/>
+          <w:szCs w:val="24"/>
+          <w:lang w:eastAsia="ar-SA"/>
+        </w:rPr>
+        <w:t>Секретарь</w:t>
+      </w:r>
+      <w:r>
+        <w:rPr>
+          <w:rFonts w:ascii="Times New Roman" w:eastAsia="Times New Roman" w:hAnsi="Times New Roman"/>
+          <w:sz w:val="24"/>
+          <w:szCs w:val="24"/>
+          <w:lang w:eastAsia="ar-SA"/>
+        </w:rPr>
+        <w:tab/>
+      </w:r>
+      <w:r>
+        <w:rPr>
+          <w:rFonts w:ascii="Times New Roman" w:eastAsia="Times New Roman" w:hAnsi="Times New Roman"/>
+          <w:sz w:val="24"/>
+          <w:szCs w:val="24"/>
+          <w:lang w:eastAsia="ar-SA"/>
+        </w:rPr>
+        <w:tab/>
+      </w:r>
+      <w:r>
+        <w:rPr>
+          <w:rFonts w:ascii="Times New Roman" w:eastAsia="Times New Roman" w:hAnsi="Times New Roman"/>
+          <w:sz w:val="24"/>
+          <w:szCs w:val="24"/>
+          <w:lang w:eastAsia="ar-SA"/>
+        </w:rPr>
+        <w:tab/>
+      </w:r>
+      <w:r>
+        <w:rPr>
+          <w:rFonts w:ascii="Times New Roman" w:eastAsia="Times New Roman" w:hAnsi="Times New Roman"/>
+          <w:sz w:val="24"/>
+          <w:szCs w:val="24"/>
+          <w:lang w:eastAsia="ar-SA"/>
+        </w:rPr>
+        <w:tab/>
+      </w:r>
+      <w:r>
+        <w:rPr>
+          <w:rFonts w:ascii="Times New Roman" w:eastAsia="Times New Roman" w:hAnsi="Times New Roman"/>
+          <w:sz w:val="24"/>
+          <w:szCs w:val="24"/>
+          <w:lang w:eastAsia="ar-SA"/>
+        </w:rPr>
+        <w:tab/>
+      </w:r>
+      <w:r>
+        <w:rPr>
+          <w:rFonts w:ascii="Times New Roman" w:eastAsia="Times New Roman" w:hAnsi="Times New Roman"/>
+          <w:sz w:val="24"/>
+          <w:szCs w:val="24"/>
+          <w:lang w:eastAsia="ar-SA"/>
+        </w:rPr>
+        <w:tab/>
+      </w:r>
+      <w:r>
+        <w:rPr>
+          <w:rFonts w:ascii="Times New Roman" w:eastAsia="Times New Roman" w:hAnsi="Times New Roman"/>
+          <w:sz w:val="24"/>
+          <w:szCs w:val="24"/>
+          <w:lang w:eastAsia="ar-SA"/>
+        </w:rPr>
+        <w:tab/>
+      </w:r>
+      <w:r>
+        <w:rPr>
+          <w:rFonts w:ascii="Times New Roman" w:eastAsia="Times New Roman" w:hAnsi="Times New Roman"/>
+          <w:sz w:val="24"/>
+          <w:szCs w:val="24"/>
+          <w:lang w:eastAsia="ar-SA"/>
+        </w:rPr>
+        <w:tab/>
+      </w:r>
+      <w:r>
+        <w:rPr>
+          <w:rFonts w:ascii="Times New Roman" w:eastAsia="Times New Roman" w:hAnsi="Times New Roman"/>
+          <w:sz w:val="24"/>
+          <w:szCs w:val="24"/>
+          <w:lang w:eastAsia="ar-SA"/>
+        </w:rPr>
+        <w:tab/>
+        <w:t>М.А.</w:t>
+      </w:r>
+      <w:r>
+        <w:rPr>
+          <w:rFonts w:ascii="Times New Roman" w:eastAsia="Times New Roman" w:hAnsi="Times New Roman"/>
+          <w:sz w:val="24"/>
+          <w:szCs w:val="24"/>
+          <w:lang w:val="en-US" w:eastAsia="ar-SA"/>
+        </w:rPr>
+        <w:t> </w:t>
+      </w:r>
+      <w:r>
+        <w:rPr>
+          <w:rFonts w:ascii="Times New Roman" w:eastAsia="Times New Roman" w:hAnsi="Times New Roman"/>
+          <w:sz w:val="24"/>
+          <w:szCs w:val="24"/>
+          <w:lang w:eastAsia="ar-SA"/>
+        </w:rPr>
+        <w:t>Кальницкая</w:t>
+      </w:r>
+    </w:p>
     <w:sectPr>
       <w:type w:val="continuous"/>
       <w:pgSz w:w="11906" w:h="16838"/>
@@ -27193,7 +28809,7 @@
 </file>
 
 <file path=word/endnotes.xml><?xml version="1.0" encoding="utf-8"?>
-<w:endnotes xmlns:wpc="http://schemas.microsoft.com/office/word/2010/wordprocessingCanvas" xmlns:mc="http://schemas.openxmlformats.org/markup-compatibility/2006" xmlns:o="urn:schemas-microsoft-com:office:office" xmlns:r="http://schemas.openxmlformats.org/officeDocument/2006/relationships" xmlns:m="http://schemas.openxmlformats.org/officeDocument/2006/math" xmlns:v="urn:schemas-microsoft-com:vml" xmlns:wp14="http://schemas.microsoft.com/office/word/2010/wordprocessingDrawing" xmlns:wp="http://schemas.openxmlformats.org/drawingml/2006/wordprocessingDrawing" xmlns:w10="urn:schemas-microsoft-com:office:word" xmlns:w="http://schemas.openxmlformats.org/wordprocessingml/2006/main" xmlns:w14="http://schemas.microsoft.com/office/word/2010/wordml" xmlns:wpg="http://schemas.microsoft.com/office/word/2010/wordprocessingGroup" xmlns:wpi="http://schemas.microsoft.com/office/word/2010/wordprocessingInk" xmlns:wne="http://schemas.microsoft.com/office/word/2006/wordml" xmlns:wps="http://schemas.microsoft.com/office/word/2010/wordprocessingShape" mc:Ignorable="w14 wp14">
+<w:endnotes xmlns:wpc="http://schemas.microsoft.com/office/word/2010/wordprocessingCanvas" xmlns:mc="http://schemas.openxmlformats.org/markup-compatibility/2006" xmlns:o="urn:schemas-microsoft-com:office:office" xmlns:r="http://schemas.openxmlformats.org/officeDocument/2006/relationships" xmlns:m="http://schemas.openxmlformats.org/officeDocument/2006/math" xmlns:v="urn:schemas-microsoft-com:vml" xmlns:wp14="http://schemas.microsoft.com/office/word/2010/wordprocessingDrawing" xmlns:wp="http://schemas.openxmlformats.org/drawingml/2006/wordprocessingDrawing" xmlns:w10="urn:schemas-microsoft-com:office:word" xmlns:w="http://schemas.openxmlformats.org/wordprocessingml/2006/main" xmlns:w14="http://schemas.microsoft.com/office/word/2010/wordml" xmlns:w15="http://schemas.microsoft.com/office/word/2012/wordml" xmlns:wpg="http://schemas.microsoft.com/office/word/2010/wordprocessingGroup" xmlns:wpi="http://schemas.microsoft.com/office/word/2010/wordprocessingInk" xmlns:wne="http://schemas.microsoft.com/office/word/2006/wordml" xmlns:wps="http://schemas.microsoft.com/office/word/2010/wordprocessingShape" mc:Ignorable="w14 w15 wp14">
   <w:endnote w:type="separator" w:id="-1">
     <w:p>
       <w:pPr>
@@ -27218,7 +28834,7 @@
 </file>
 
 <file path=word/footer1.xml><?xml version="1.0" encoding="utf-8"?>
-<w:ftr xmlns:wpc="http://schemas.microsoft.com/office/word/2010/wordprocessingCanvas" xmlns:mc="http://schemas.openxmlformats.org/markup-compatibility/2006" xmlns:o="urn:schemas-microsoft-com:office:office" xmlns:r="http://schemas.openxmlformats.org/officeDocument/2006/relationships" xmlns:m="http://schemas.openxmlformats.org/officeDocument/2006/math" xmlns:v="urn:schemas-microsoft-com:vml" xmlns:wp14="http://schemas.microsoft.com/office/word/2010/wordprocessingDrawing" xmlns:wp="http://schemas.openxmlformats.org/drawingml/2006/wordprocessingDrawing" xmlns:w10="urn:schemas-microsoft-com:office:word" xmlns:w="http://schemas.openxmlformats.org/wordprocessingml/2006/main" xmlns:w14="http://schemas.microsoft.com/office/word/2010/wordml" xmlns:wpg="http://schemas.microsoft.com/office/word/2010/wordprocessingGroup" xmlns:wpi="http://schemas.microsoft.com/office/word/2010/wordprocessingInk" xmlns:wne="http://schemas.microsoft.com/office/word/2006/wordml" xmlns:wps="http://schemas.microsoft.com/office/word/2010/wordprocessingShape" mc:Ignorable="w14 wp14">
+<w:ftr xmlns:wpc="http://schemas.microsoft.com/office/word/2010/wordprocessingCanvas" xmlns:mc="http://schemas.openxmlformats.org/markup-compatibility/2006" xmlns:o="urn:schemas-microsoft-com:office:office" xmlns:r="http://schemas.openxmlformats.org/officeDocument/2006/relationships" xmlns:m="http://schemas.openxmlformats.org/officeDocument/2006/math" xmlns:v="urn:schemas-microsoft-com:vml" xmlns:wp14="http://schemas.microsoft.com/office/word/2010/wordprocessingDrawing" xmlns:wp="http://schemas.openxmlformats.org/drawingml/2006/wordprocessingDrawing" xmlns:w10="urn:schemas-microsoft-com:office:word" xmlns:w="http://schemas.openxmlformats.org/wordprocessingml/2006/main" xmlns:w14="http://schemas.microsoft.com/office/word/2010/wordml" xmlns:w15="http://schemas.microsoft.com/office/word/2012/wordml" xmlns:wpg="http://schemas.microsoft.com/office/word/2010/wordprocessingGroup" xmlns:wpi="http://schemas.microsoft.com/office/word/2010/wordprocessingInk" xmlns:wne="http://schemas.microsoft.com/office/word/2006/wordml" xmlns:wps="http://schemas.microsoft.com/office/word/2010/wordprocessingShape" mc:Ignorable="w14 w15 wp14">
   <w:p>
     <w:pPr>
       <w:pStyle w:val="a7"/>
@@ -27234,7 +28850,7 @@
 </file>
 
 <file path=word/footnotes.xml><?xml version="1.0" encoding="utf-8"?>
-<w:footnotes xmlns:wpc="http://schemas.microsoft.com/office/word/2010/wordprocessingCanvas" xmlns:mc="http://schemas.openxmlformats.org/markup-compatibility/2006" xmlns:o="urn:schemas-microsoft-com:office:office" xmlns:r="http://schemas.openxmlformats.org/officeDocument/2006/relationships" xmlns:m="http://schemas.openxmlformats.org/officeDocument/2006/math" xmlns:v="urn:schemas-microsoft-com:vml" xmlns:wp14="http://schemas.microsoft.com/office/word/2010/wordprocessingDrawing" xmlns:wp="http://schemas.openxmlformats.org/drawingml/2006/wordprocessingDrawing" xmlns:w10="urn:schemas-microsoft-com:office:word" xmlns:w="http://schemas.openxmlformats.org/wordprocessingml/2006/main" xmlns:w14="http://schemas.microsoft.com/office/word/2010/wordml" xmlns:wpg="http://schemas.microsoft.com/office/word/2010/wordprocessingGroup" xmlns:wpi="http://schemas.microsoft.com/office/word/2010/wordprocessingInk" xmlns:wne="http://schemas.microsoft.com/office/word/2006/wordml" xmlns:wps="http://schemas.microsoft.com/office/word/2010/wordprocessingShape" mc:Ignorable="w14 wp14">
+<w:footnotes xmlns:wpc="http://schemas.microsoft.com/office/word/2010/wordprocessingCanvas" xmlns:mc="http://schemas.openxmlformats.org/markup-compatibility/2006" xmlns:o="urn:schemas-microsoft-com:office:office" xmlns:r="http://schemas.openxmlformats.org/officeDocument/2006/relationships" xmlns:m="http://schemas.openxmlformats.org/officeDocument/2006/math" xmlns:v="urn:schemas-microsoft-com:vml" xmlns:wp14="http://schemas.microsoft.com/office/word/2010/wordprocessingDrawing" xmlns:wp="http://schemas.openxmlformats.org/drawingml/2006/wordprocessingDrawing" xmlns:w10="urn:schemas-microsoft-com:office:word" xmlns:w="http://schemas.openxmlformats.org/wordprocessingml/2006/main" xmlns:w14="http://schemas.microsoft.com/office/word/2010/wordml" xmlns:w15="http://schemas.microsoft.com/office/word/2012/wordml" xmlns:wpg="http://schemas.microsoft.com/office/word/2010/wordprocessingGroup" xmlns:wpi="http://schemas.microsoft.com/office/word/2010/wordprocessingInk" xmlns:wne="http://schemas.microsoft.com/office/word/2006/wordml" xmlns:wps="http://schemas.microsoft.com/office/word/2010/wordprocessingShape" mc:Ignorable="w14 w15 wp14">
   <w:footnote w:type="separator" w:id="-1">
     <w:p>
       <w:pPr>
@@ -27259,7 +28875,7 @@
 </file>
 
 <file path=word/header1.xml><?xml version="1.0" encoding="utf-8"?>
-<w:hdr xmlns:wpc="http://schemas.microsoft.com/office/word/2010/wordprocessingCanvas" xmlns:mc="http://schemas.openxmlformats.org/markup-compatibility/2006" xmlns:o="urn:schemas-microsoft-com:office:office" xmlns:r="http://schemas.openxmlformats.org/officeDocument/2006/relationships" xmlns:m="http://schemas.openxmlformats.org/officeDocument/2006/math" xmlns:v="urn:schemas-microsoft-com:vml" xmlns:wp14="http://schemas.microsoft.com/office/word/2010/wordprocessingDrawing" xmlns:wp="http://schemas.openxmlformats.org/drawingml/2006/wordprocessingDrawing" xmlns:w10="urn:schemas-microsoft-com:office:word" xmlns:w="http://schemas.openxmlformats.org/wordprocessingml/2006/main" xmlns:w14="http://schemas.microsoft.com/office/word/2010/wordml" xmlns:wpg="http://schemas.microsoft.com/office/word/2010/wordprocessingGroup" xmlns:wpi="http://schemas.microsoft.com/office/word/2010/wordprocessingInk" xmlns:wne="http://schemas.microsoft.com/office/word/2006/wordml" xmlns:wps="http://schemas.microsoft.com/office/word/2010/wordprocessingShape" mc:Ignorable="w14 wp14">
+<w:hdr xmlns:wpc="http://schemas.microsoft.com/office/word/2010/wordprocessingCanvas" xmlns:mc="http://schemas.openxmlformats.org/markup-compatibility/2006" xmlns:o="urn:schemas-microsoft-com:office:office" xmlns:r="http://schemas.openxmlformats.org/officeDocument/2006/relationships" xmlns:m="http://schemas.openxmlformats.org/officeDocument/2006/math" xmlns:v="urn:schemas-microsoft-com:vml" xmlns:wp14="http://schemas.microsoft.com/office/word/2010/wordprocessingDrawing" xmlns:wp="http://schemas.openxmlformats.org/drawingml/2006/wordprocessingDrawing" xmlns:w10="urn:schemas-microsoft-com:office:word" xmlns:w="http://schemas.openxmlformats.org/wordprocessingml/2006/main" xmlns:w14="http://schemas.microsoft.com/office/word/2010/wordml" xmlns:w15="http://schemas.microsoft.com/office/word/2012/wordml" xmlns:wpg="http://schemas.microsoft.com/office/word/2010/wordprocessingGroup" xmlns:wpi="http://schemas.microsoft.com/office/word/2010/wordprocessingInk" xmlns:wne="http://schemas.microsoft.com/office/word/2006/wordml" xmlns:wps="http://schemas.microsoft.com/office/word/2010/wordprocessingShape" mc:Ignorable="w14 w15 wp14">
   <w:sdt>
     <w:sdtPr>
       <w:id w:val="1808583800"/>
@@ -27288,7 +28904,7 @@
           <w:rPr>
             <w:noProof/>
           </w:rPr>
-          <w:t>2</w:t>
+          <w:t>17</w:t>
         </w:r>
         <w:r>
           <w:fldChar w:fldCharType="end"/>
@@ -27305,7 +28921,7 @@
 </file>
 
 <file path=word/numbering.xml><?xml version="1.0" encoding="utf-8"?>
-<w:numbering xmlns:wpc="http://schemas.microsoft.com/office/word/2010/wordprocessingCanvas" xmlns:mc="http://schemas.openxmlformats.org/markup-compatibility/2006" xmlns:o="urn:schemas-microsoft-com:office:office" xmlns:r="http://schemas.openxmlformats.org/officeDocument/2006/relationships" xmlns:m="http://schemas.openxmlformats.org/officeDocument/2006/math" xmlns:v="urn:schemas-microsoft-com:vml" xmlns:wp14="http://schemas.microsoft.com/office/word/2010/wordprocessingDrawing" xmlns:wp="http://schemas.openxmlformats.org/drawingml/2006/wordprocessingDrawing" xmlns:w10="urn:schemas-microsoft-com:office:word" xmlns:w="http://schemas.openxmlformats.org/wordprocessingml/2006/main" xmlns:w14="http://schemas.microsoft.com/office/word/2010/wordml" xmlns:wpg="http://schemas.microsoft.com/office/word/2010/wordprocessingGroup" xmlns:wpi="http://schemas.microsoft.com/office/word/2010/wordprocessingInk" xmlns:wne="http://schemas.microsoft.com/office/word/2006/wordml" xmlns:wps="http://schemas.microsoft.com/office/word/2010/wordprocessingShape" mc:Ignorable="w14 wp14">
+<w:numbering xmlns:wpc="http://schemas.microsoft.com/office/word/2010/wordprocessingCanvas" xmlns:mc="http://schemas.openxmlformats.org/markup-compatibility/2006" xmlns:o="urn:schemas-microsoft-com:office:office" xmlns:r="http://schemas.openxmlformats.org/officeDocument/2006/relationships" xmlns:m="http://schemas.openxmlformats.org/officeDocument/2006/math" xmlns:v="urn:schemas-microsoft-com:vml" xmlns:wp14="http://schemas.microsoft.com/office/word/2010/wordprocessingDrawing" xmlns:wp="http://schemas.openxmlformats.org/drawingml/2006/wordprocessingDrawing" xmlns:w10="urn:schemas-microsoft-com:office:word" xmlns:w="http://schemas.openxmlformats.org/wordprocessingml/2006/main" xmlns:w14="http://schemas.microsoft.com/office/word/2010/wordml" xmlns:w15="http://schemas.microsoft.com/office/word/2012/wordml" xmlns:wpg="http://schemas.microsoft.com/office/word/2010/wordprocessingGroup" xmlns:wpi="http://schemas.microsoft.com/office/word/2010/wordprocessingInk" xmlns:wne="http://schemas.microsoft.com/office/word/2006/wordml" xmlns:wps="http://schemas.microsoft.com/office/word/2010/wordprocessingShape" mc:Ignorable="w14 w15 wp14">
   <w:abstractNum w:abstractNumId="0">
     <w:nsid w:val="505C200E"/>
     <w:multiLevelType w:val="multilevel"/>
@@ -27426,7 +29042,7 @@
 </file>
 
 <file path=word/styles.xml><?xml version="1.0" encoding="utf-8"?>
-<w:styles xmlns:mc="http://schemas.openxmlformats.org/markup-compatibility/2006" xmlns:r="http://schemas.openxmlformats.org/officeDocument/2006/relationships" xmlns:w="http://schemas.openxmlformats.org/wordprocessingml/2006/main" xmlns:w14="http://schemas.microsoft.com/office/word/2010/wordml" mc:Ignorable="w14">
+<w:styles xmlns:mc="http://schemas.openxmlformats.org/markup-compatibility/2006" xmlns:r="http://schemas.openxmlformats.org/officeDocument/2006/relationships" xmlns:w="http://schemas.openxmlformats.org/wordprocessingml/2006/main" xmlns:w14="http://schemas.microsoft.com/office/word/2010/wordml" xmlns:w15="http://schemas.microsoft.com/office/word/2012/wordml" mc:Ignorable="w14 w15">
   <w:docDefaults>
     <w:rPrDefault>
       <w:rPr>
@@ -27436,144 +29052,378 @@
     </w:rPrDefault>
     <w:pPrDefault/>
   </w:docDefaults>
-  <w:latentStyles w:defLockedState="0" w:defUIPriority="99" w:defSemiHidden="1" w:defUnhideWhenUsed="1" w:defQFormat="0" w:count="267">
-    <w:lsdException w:name="Normal" w:semiHidden="0" w:uiPriority="0" w:unhideWhenUsed="0" w:qFormat="1"/>
-    <w:lsdException w:name="heading 1" w:semiHidden="0" w:uiPriority="9" w:unhideWhenUsed="0" w:qFormat="1"/>
-    <w:lsdException w:name="heading 2" w:uiPriority="9" w:qFormat="1"/>
-    <w:lsdException w:name="heading 3" w:uiPriority="9" w:qFormat="1"/>
-    <w:lsdException w:name="heading 4" w:uiPriority="9" w:qFormat="1"/>
-    <w:lsdException w:name="heading 5" w:uiPriority="9" w:qFormat="1"/>
-    <w:lsdException w:name="heading 6" w:uiPriority="9" w:qFormat="1"/>
-    <w:lsdException w:name="heading 7" w:uiPriority="9" w:qFormat="1"/>
-    <w:lsdException w:name="heading 8" w:uiPriority="9" w:qFormat="1"/>
-    <w:lsdException w:name="heading 9" w:uiPriority="9" w:qFormat="1"/>
-    <w:lsdException w:name="toc 1" w:uiPriority="39"/>
-    <w:lsdException w:name="toc 2" w:uiPriority="39"/>
-    <w:lsdException w:name="toc 3" w:uiPriority="39"/>
-    <w:lsdException w:name="toc 4" w:uiPriority="39"/>
-    <w:lsdException w:name="toc 5" w:uiPriority="39"/>
-    <w:lsdException w:name="toc 6" w:uiPriority="39"/>
-    <w:lsdException w:name="toc 7" w:uiPriority="39"/>
-    <w:lsdException w:name="toc 8" w:uiPriority="39"/>
-    <w:lsdException w:name="toc 9" w:uiPriority="39"/>
-    <w:lsdException w:name="caption" w:uiPriority="35" w:qFormat="1"/>
-    <w:lsdException w:name="Title" w:semiHidden="0" w:uiPriority="10" w:unhideWhenUsed="0" w:qFormat="1"/>
-    <w:lsdException w:name="Default Paragraph Font" w:uiPriority="1"/>
-    <w:lsdException w:name="Subtitle" w:semiHidden="0" w:uiPriority="11" w:unhideWhenUsed="0" w:qFormat="1"/>
-    <w:lsdException w:name="Strong" w:semiHidden="0" w:uiPriority="22" w:unhideWhenUsed="0" w:qFormat="1"/>
-    <w:lsdException w:name="Emphasis" w:semiHidden="0" w:uiPriority="20" w:unhideWhenUsed="0" w:qFormat="1"/>
-    <w:lsdException w:name="Table Grid" w:semiHidden="0" w:uiPriority="59" w:unhideWhenUsed="0"/>
-    <w:lsdException w:name="Placeholder Text" w:unhideWhenUsed="0"/>
-    <w:lsdException w:name="No Spacing" w:semiHidden="0" w:uiPriority="1" w:unhideWhenUsed="0" w:qFormat="1"/>
-    <w:lsdException w:name="Light Shading" w:semiHidden="0" w:uiPriority="60" w:unhideWhenUsed="0"/>
-    <w:lsdException w:name="Light List" w:semiHidden="0" w:uiPriority="61" w:unhideWhenUsed="0"/>
-    <w:lsdException w:name="Light Grid" w:semiHidden="0" w:uiPriority="62" w:unhideWhenUsed="0"/>
-    <w:lsdException w:name="Medium Shading 1" w:semiHidden="0" w:uiPriority="63" w:unhideWhenUsed="0"/>
-    <w:lsdException w:name="Medium Shading 2" w:semiHidden="0" w:uiPriority="64" w:unhideWhenUsed="0"/>
-    <w:lsdException w:name="Medium List 1" w:semiHidden="0" w:uiPriority="65" w:unhideWhenUsed="0"/>
-    <w:lsdException w:name="Medium List 2" w:semiHidden="0" w:uiPriority="66" w:unhideWhenUsed="0"/>
-    <w:lsdException w:name="Medium Grid 1" w:semiHidden="0" w:uiPriority="67" w:unhideWhenUsed="0"/>
-    <w:lsdException w:name="Medium Grid 2" w:semiHidden="0" w:uiPriority="68" w:unhideWhenUsed="0"/>
-    <w:lsdException w:name="Medium Grid 3" w:semiHidden="0" w:uiPriority="69" w:unhideWhenUsed="0"/>
-    <w:lsdException w:name="Dark List" w:semiHidden="0" w:uiPriority="70" w:unhideWhenUsed="0"/>
-    <w:lsdException w:name="Colorful Shading" w:semiHidden="0" w:uiPriority="71" w:unhideWhenUsed="0"/>
-    <w:lsdException w:name="Colorful List" w:semiHidden="0" w:uiPriority="72" w:unhideWhenUsed="0"/>
-    <w:lsdException w:name="Colorful Grid" w:semiHidden="0" w:uiPriority="73" w:unhideWhenUsed="0"/>
-    <w:lsdException w:name="Light Shading Accent 1" w:semiHidden="0" w:uiPriority="60" w:unhideWhenUsed="0"/>
-    <w:lsdException w:name="Light List Accent 1" w:semiHidden="0" w:uiPriority="61" w:unhideWhenUsed="0"/>
-    <w:lsdException w:name="Light Grid Accent 1" w:semiHidden="0" w:uiPriority="62" w:unhideWhenUsed="0"/>
-    <w:lsdException w:name="Medium Shading 1 Accent 1" w:semiHidden="0" w:uiPriority="63" w:unhideWhenUsed="0"/>
-    <w:lsdException w:name="Medium Shading 2 Accent 1" w:semiHidden="0" w:uiPriority="64" w:unhideWhenUsed="0"/>
-    <w:lsdException w:name="Medium List 1 Accent 1" w:semiHidden="0" w:uiPriority="65" w:unhideWhenUsed="0"/>
-    <w:lsdException w:name="Revision" w:unhideWhenUsed="0"/>
-    <w:lsdException w:name="List Paragraph" w:semiHidden="0" w:uiPriority="34" w:unhideWhenUsed="0" w:qFormat="1"/>
-    <w:lsdException w:name="Quote" w:semiHidden="0" w:uiPriority="29" w:unhideWhenUsed="0" w:qFormat="1"/>
-    <w:lsdException w:name="Intense Quote" w:semiHidden="0" w:uiPriority="30" w:unhideWhenUsed="0" w:qFormat="1"/>
-    <w:lsdException w:name="Medium List 2 Accent 1" w:semiHidden="0" w:uiPriority="66" w:unhideWhenUsed="0"/>
-    <w:lsdException w:name="Medium Grid 1 Accent 1" w:semiHidden="0" w:uiPriority="67" w:unhideWhenUsed="0"/>
-    <w:lsdException w:name="Medium Grid 2 Accent 1" w:semiHidden="0" w:uiPriority="68" w:unhideWhenUsed="0"/>
-    <w:lsdException w:name="Medium Grid 3 Accent 1" w:semiHidden="0" w:uiPriority="69" w:unhideWhenUsed="0"/>
-    <w:lsdException w:name="Dark List Accent 1" w:semiHidden="0" w:uiPriority="70" w:unhideWhenUsed="0"/>
-    <w:lsdException w:name="Colorful Shading Accent 1" w:semiHidden="0" w:uiPriority="71" w:unhideWhenUsed="0"/>
-    <w:lsdException w:name="Colorful List Accent 1" w:semiHidden="0" w:uiPriority="72" w:unhideWhenUsed="0"/>
-    <w:lsdException w:name="Colorful Grid Accent 1" w:semiHidden="0" w:uiPriority="73" w:unhideWhenUsed="0"/>
-    <w:lsdException w:name="Light Shading Accent 2" w:semiHidden="0" w:uiPriority="60" w:unhideWhenUsed="0"/>
-    <w:lsdException w:name="Light List Accent 2" w:semiHidden="0" w:uiPriority="61" w:unhideWhenUsed="0"/>
-    <w:lsdException w:name="Light Grid Accent 2" w:semiHidden="0" w:uiPriority="62" w:unhideWhenUsed="0"/>
-    <w:lsdException w:name="Medium Shading 1 Accent 2" w:semiHidden="0" w:uiPriority="63" w:unhideWhenUsed="0"/>
-    <w:lsdException w:name="Medium Shading 2 Accent 2" w:semiHidden="0" w:uiPriority="64" w:unhideWhenUsed="0"/>
-    <w:lsdException w:name="Medium List 1 Accent 2" w:semiHidden="0" w:uiPriority="65" w:unhideWhenUsed="0"/>
-    <w:lsdException w:name="Medium List 2 Accent 2" w:semiHidden="0" w:uiPriority="66" w:unhideWhenUsed="0"/>
-    <w:lsdException w:name="Medium Grid 1 Accent 2" w:semiHidden="0" w:uiPriority="67" w:unhideWhenUsed="0"/>
-    <w:lsdException w:name="Medium Grid 2 Accent 2" w:semiHidden="0" w:uiPriority="68" w:unhideWhenUsed="0"/>
-    <w:lsdException w:name="Medium Grid 3 Accent 2" w:semiHidden="0" w:uiPriority="69" w:unhideWhenUsed="0"/>
-    <w:lsdException w:name="Dark List Accent 2" w:semiHidden="0" w:uiPriority="70" w:unhideWhenUsed="0"/>
-    <w:lsdException w:name="Colorful Shading Accent 2" w:semiHidden="0" w:uiPriority="71" w:unhideWhenUsed="0"/>
-    <w:lsdException w:name="Colorful List Accent 2" w:semiHidden="0" w:uiPriority="72" w:unhideWhenUsed="0"/>
-    <w:lsdException w:name="Colorful Grid Accent 2" w:semiHidden="0" w:uiPriority="73" w:unhideWhenUsed="0"/>
-    <w:lsdException w:name="Light Shading Accent 3" w:semiHidden="0" w:uiPriority="60" w:unhideWhenUsed="0"/>
-    <w:lsdException w:name="Light List Accent 3" w:semiHidden="0" w:uiPriority="61" w:unhideWhenUsed="0"/>
-    <w:lsdException w:name="Light Grid Accent 3" w:semiHidden="0" w:uiPriority="62" w:unhideWhenUsed="0"/>
-    <w:lsdException w:name="Medium Shading 1 Accent 3" w:semiHidden="0" w:uiPriority="63" w:unhideWhenUsed="0"/>
-    <w:lsdException w:name="Medium Shading 2 Accent 3" w:semiHidden="0" w:uiPriority="64" w:unhideWhenUsed="0"/>
-    <w:lsdException w:name="Medium List 1 Accent 3" w:semiHidden="0" w:uiPriority="65" w:unhideWhenUsed="0"/>
-    <w:lsdException w:name="Medium List 2 Accent 3" w:semiHidden="0" w:uiPriority="66" w:unhideWhenUsed="0"/>
-    <w:lsdException w:name="Medium Grid 1 Accent 3" w:semiHidden="0" w:uiPriority="67" w:unhideWhenUsed="0"/>
-    <w:lsdException w:name="Medium Grid 2 Accent 3" w:semiHidden="0" w:uiPriority="68" w:unhideWhenUsed="0"/>
-    <w:lsdException w:name="Medium Grid 3 Accent 3" w:semiHidden="0" w:uiPriority="69" w:unhideWhenUsed="0"/>
-    <w:lsdException w:name="Dark List Accent 3" w:semiHidden="0" w:uiPriority="70" w:unhideWhenUsed="0"/>
-    <w:lsdException w:name="Colorful Shading Accent 3" w:semiHidden="0" w:uiPriority="71" w:unhideWhenUsed="0"/>
-    <w:lsdException w:name="Colorful List Accent 3" w:semiHidden="0" w:uiPriority="72" w:unhideWhenUsed="0"/>
-    <w:lsdException w:name="Colorful Grid Accent 3" w:semiHidden="0" w:uiPriority="73" w:unhideWhenUsed="0"/>
-    <w:lsdException w:name="Light Shading Accent 4" w:semiHidden="0" w:uiPriority="60" w:unhideWhenUsed="0"/>
-    <w:lsdException w:name="Light List Accent 4" w:semiHidden="0" w:uiPriority="61" w:unhideWhenUsed="0"/>
-    <w:lsdException w:name="Light Grid Accent 4" w:semiHidden="0" w:uiPriority="62" w:unhideWhenUsed="0"/>
-    <w:lsdException w:name="Medium Shading 1 Accent 4" w:semiHidden="0" w:uiPriority="63" w:unhideWhenUsed="0"/>
-    <w:lsdException w:name="Medium Shading 2 Accent 4" w:semiHidden="0" w:uiPriority="64" w:unhideWhenUsed="0"/>
-    <w:lsdException w:name="Medium List 1 Accent 4" w:semiHidden="0" w:uiPriority="65" w:unhideWhenUsed="0"/>
-    <w:lsdException w:name="Medium List 2 Accent 4" w:semiHidden="0" w:uiPriority="66" w:unhideWhenUsed="0"/>
-    <w:lsdException w:name="Medium Grid 1 Accent 4" w:semiHidden="0" w:uiPriority="67" w:unhideWhenUsed="0"/>
-    <w:lsdException w:name="Medium Grid 2 Accent 4" w:semiHidden="0" w:uiPriority="68" w:unhideWhenUsed="0"/>
-    <w:lsdException w:name="Medium Grid 3 Accent 4" w:semiHidden="0" w:uiPriority="69" w:unhideWhenUsed="0"/>
-    <w:lsdException w:name="Dark List Accent 4" w:semiHidden="0" w:uiPriority="70" w:unhideWhenUsed="0"/>
-    <w:lsdException w:name="Colorful Shading Accent 4" w:semiHidden="0" w:uiPriority="71" w:unhideWhenUsed="0"/>
-    <w:lsdException w:name="Colorful List Accent 4" w:semiHidden="0" w:uiPriority="72" w:unhideWhenUsed="0"/>
-    <w:lsdException w:name="Colorful Grid Accent 4" w:semiHidden="0" w:uiPriority="73" w:unhideWhenUsed="0"/>
-    <w:lsdException w:name="Light Shading Accent 5" w:semiHidden="0" w:uiPriority="60" w:unhideWhenUsed="0"/>
-    <w:lsdException w:name="Light List Accent 5" w:semiHidden="0" w:uiPriority="61" w:unhideWhenUsed="0"/>
-    <w:lsdException w:name="Light Grid Accent 5" w:semiHidden="0" w:uiPriority="62" w:unhideWhenUsed="0"/>
-    <w:lsdException w:name="Medium Shading 1 Accent 5" w:semiHidden="0" w:uiPriority="63" w:unhideWhenUsed="0"/>
-    <w:lsdException w:name="Medium Shading 2 Accent 5" w:semiHidden="0" w:uiPriority="64" w:unhideWhenUsed="0"/>
-    <w:lsdException w:name="Medium List 1 Accent 5" w:semiHidden="0" w:uiPriority="65" w:unhideWhenUsed="0"/>
-    <w:lsdException w:name="Medium List 2 Accent 5" w:semiHidden="0" w:uiPriority="66" w:unhideWhenUsed="0"/>
-    <w:lsdException w:name="Medium Grid 1 Accent 5" w:semiHidden="0" w:uiPriority="67" w:unhideWhenUsed="0"/>
-    <w:lsdException w:name="Medium Grid 2 Accent 5" w:semiHidden="0" w:uiPriority="68" w:unhideWhenUsed="0"/>
-    <w:lsdException w:name="Medium Grid 3 Accent 5" w:semiHidden="0" w:uiPriority="69" w:unhideWhenUsed="0"/>
-    <w:lsdException w:name="Dark List Accent 5" w:semiHidden="0" w:uiPriority="70" w:unhideWhenUsed="0"/>
-    <w:lsdException w:name="Colorful Shading Accent 5" w:semiHidden="0" w:uiPriority="71" w:unhideWhenUsed="0"/>
-    <w:lsdException w:name="Colorful List Accent 5" w:semiHidden="0" w:uiPriority="72" w:unhideWhenUsed="0"/>
-    <w:lsdException w:name="Colorful Grid Accent 5" w:semiHidden="0" w:uiPriority="73" w:unhideWhenUsed="0"/>
-    <w:lsdException w:name="Light Shading Accent 6" w:semiHidden="0" w:uiPriority="60" w:unhideWhenUsed="0"/>
-    <w:lsdException w:name="Light List Accent 6" w:semiHidden="0" w:uiPriority="61" w:unhideWhenUsed="0"/>
-    <w:lsdException w:name="Light Grid Accent 6" w:semiHidden="0" w:uiPriority="62" w:unhideWhenUsed="0"/>
-    <w:lsdException w:name="Medium Shading 1 Accent 6" w:semiHidden="0" w:uiPriority="63" w:unhideWhenUsed="0"/>
-    <w:lsdException w:name="Medium Shading 2 Accent 6" w:semiHidden="0" w:uiPriority="64" w:unhideWhenUsed="0"/>
-    <w:lsdException w:name="Medium List 1 Accent 6" w:semiHidden="0" w:uiPriority="65" w:unhideWhenUsed="0"/>
-    <w:lsdException w:name="Medium List 2 Accent 6" w:semiHidden="0" w:uiPriority="66" w:unhideWhenUsed="0"/>
-    <w:lsdException w:name="Medium Grid 1 Accent 6" w:semiHidden="0" w:uiPriority="67" w:unhideWhenUsed="0"/>
-    <w:lsdException w:name="Medium Grid 2 Accent 6" w:semiHidden="0" w:uiPriority="68" w:unhideWhenUsed="0"/>
-    <w:lsdException w:name="Medium Grid 3 Accent 6" w:semiHidden="0" w:uiPriority="69" w:unhideWhenUsed="0"/>
-    <w:lsdException w:name="Dark List Accent 6" w:semiHidden="0" w:uiPriority="70" w:unhideWhenUsed="0"/>
-    <w:lsdException w:name="Colorful Shading Accent 6" w:semiHidden="0" w:uiPriority="71" w:unhideWhenUsed="0"/>
-    <w:lsdException w:name="Colorful List Accent 6" w:semiHidden="0" w:uiPriority="72" w:unhideWhenUsed="0"/>
-    <w:lsdException w:name="Colorful Grid Accent 6" w:semiHidden="0" w:uiPriority="73" w:unhideWhenUsed="0"/>
-    <w:lsdException w:name="Subtle Emphasis" w:semiHidden="0" w:uiPriority="19" w:unhideWhenUsed="0" w:qFormat="1"/>
-    <w:lsdException w:name="Intense Emphasis" w:semiHidden="0" w:uiPriority="21" w:unhideWhenUsed="0" w:qFormat="1"/>
-    <w:lsdException w:name="Subtle Reference" w:semiHidden="0" w:uiPriority="31" w:unhideWhenUsed="0" w:qFormat="1"/>
-    <w:lsdException w:name="Intense Reference" w:semiHidden="0" w:uiPriority="32" w:unhideWhenUsed="0" w:qFormat="1"/>
-    <w:lsdException w:name="Book Title" w:semiHidden="0" w:uiPriority="33" w:unhideWhenUsed="0" w:qFormat="1"/>
-    <w:lsdException w:name="Bibliography" w:uiPriority="37"/>
-    <w:lsdException w:name="TOC Heading" w:uiPriority="39" w:qFormat="1"/>
+  <w:latentStyles w:defLockedState="0" w:defUIPriority="99" w:defSemiHidden="0" w:defUnhideWhenUsed="0" w:defQFormat="0" w:count="371">
+    <w:lsdException w:name="Normal" w:uiPriority="0" w:qFormat="1"/>
+    <w:lsdException w:name="heading 1" w:uiPriority="9" w:qFormat="1"/>
+    <w:lsdException w:name="heading 2" w:semiHidden="1" w:uiPriority="9" w:unhideWhenUsed="1" w:qFormat="1"/>
+    <w:lsdException w:name="heading 3" w:semiHidden="1" w:uiPriority="9" w:unhideWhenUsed="1" w:qFormat="1"/>
+    <w:lsdException w:name="heading 4" w:semiHidden="1" w:uiPriority="9" w:unhideWhenUsed="1" w:qFormat="1"/>
+    <w:lsdException w:name="heading 5" w:semiHidden="1" w:uiPriority="9" w:unhideWhenUsed="1" w:qFormat="1"/>
+    <w:lsdException w:name="heading 6" w:semiHidden="1" w:uiPriority="9" w:unhideWhenUsed="1" w:qFormat="1"/>
+    <w:lsdException w:name="heading 7" w:semiHidden="1" w:uiPriority="9" w:unhideWhenUsed="1" w:qFormat="1"/>
+    <w:lsdException w:name="heading 8" w:semiHidden="1" w:uiPriority="9" w:unhideWhenUsed="1" w:qFormat="1"/>
+    <w:lsdException w:name="heading 9" w:semiHidden="1" w:uiPriority="9" w:unhideWhenUsed="1" w:qFormat="1"/>
+    <w:lsdException w:name="index 1" w:semiHidden="1" w:unhideWhenUsed="1"/>
+    <w:lsdException w:name="index 2" w:semiHidden="1" w:unhideWhenUsed="1"/>
+    <w:lsdException w:name="index 3" w:semiHidden="1" w:unhideWhenUsed="1"/>
+    <w:lsdException w:name="index 4" w:semiHidden="1" w:unhideWhenUsed="1"/>
+    <w:lsdException w:name="index 5" w:semiHidden="1" w:unhideWhenUsed="1"/>
+    <w:lsdException w:name="index 6" w:semiHidden="1" w:unhideWhenUsed="1"/>
+    <w:lsdException w:name="index 7" w:semiHidden="1" w:unhideWhenUsed="1"/>
+    <w:lsdException w:name="index 8" w:semiHidden="1" w:unhideWhenUsed="1"/>
+    <w:lsdException w:name="index 9" w:semiHidden="1" w:unhideWhenUsed="1"/>
+    <w:lsdException w:name="toc 1" w:semiHidden="1" w:uiPriority="39" w:unhideWhenUsed="1"/>
+    <w:lsdException w:name="toc 2" w:semiHidden="1" w:uiPriority="39" w:unhideWhenUsed="1"/>
+    <w:lsdException w:name="toc 3" w:semiHidden="1" w:uiPriority="39" w:unhideWhenUsed="1"/>
+    <w:lsdException w:name="toc 4" w:semiHidden="1" w:uiPriority="39" w:unhideWhenUsed="1"/>
+    <w:lsdException w:name="toc 5" w:semiHidden="1" w:uiPriority="39" w:unhideWhenUsed="1"/>
+    <w:lsdException w:name="toc 6" w:semiHidden="1" w:uiPriority="39" w:unhideWhenUsed="1"/>
+    <w:lsdException w:name="toc 7" w:semiHidden="1" w:uiPriority="39" w:unhideWhenUsed="1"/>
+    <w:lsdException w:name="toc 8" w:semiHidden="1" w:uiPriority="39" w:unhideWhenUsed="1"/>
+    <w:lsdException w:name="toc 9" w:semiHidden="1" w:uiPriority="39" w:unhideWhenUsed="1"/>
+    <w:lsdException w:name="Normal Indent" w:semiHidden="1" w:unhideWhenUsed="1"/>
+    <w:lsdException w:name="footnote text" w:semiHidden="1" w:unhideWhenUsed="1"/>
+    <w:lsdException w:name="annotation text" w:semiHidden="1" w:unhideWhenUsed="1"/>
+    <w:lsdException w:name="header" w:semiHidden="1" w:unhideWhenUsed="1"/>
+    <w:lsdException w:name="footer" w:semiHidden="1" w:unhideWhenUsed="1"/>
+    <w:lsdException w:name="index heading" w:semiHidden="1" w:unhideWhenUsed="1"/>
+    <w:lsdException w:name="caption" w:semiHidden="1" w:uiPriority="35" w:unhideWhenUsed="1" w:qFormat="1"/>
+    <w:lsdException w:name="table of figures" w:semiHidden="1" w:unhideWhenUsed="1"/>
+    <w:lsdException w:name="envelope address" w:semiHidden="1" w:unhideWhenUsed="1"/>
+    <w:lsdException w:name="envelope return" w:semiHidden="1" w:unhideWhenUsed="1"/>
+    <w:lsdException w:name="footnote reference" w:semiHidden="1" w:unhideWhenUsed="1"/>
+    <w:lsdException w:name="annotation reference" w:semiHidden="1" w:unhideWhenUsed="1"/>
+    <w:lsdException w:name="line number" w:semiHidden="1" w:unhideWhenUsed="1"/>
+    <w:lsdException w:name="page number" w:semiHidden="1" w:unhideWhenUsed="1"/>
+    <w:lsdException w:name="endnote reference" w:semiHidden="1" w:unhideWhenUsed="1"/>
+    <w:lsdException w:name="endnote text" w:semiHidden="1" w:unhideWhenUsed="1"/>
+    <w:lsdException w:name="table of authorities" w:semiHidden="1" w:unhideWhenUsed="1"/>
+    <w:lsdException w:name="macro" w:semiHidden="1" w:unhideWhenUsed="1"/>
+    <w:lsdException w:name="toa heading" w:semiHidden="1" w:unhideWhenUsed="1"/>
+    <w:lsdException w:name="List" w:semiHidden="1" w:unhideWhenUsed="1"/>
+    <w:lsdException w:name="List Bullet" w:semiHidden="1" w:unhideWhenUsed="1"/>
+    <w:lsdException w:name="List Number" w:semiHidden="1" w:unhideWhenUsed="1"/>
+    <w:lsdException w:name="List 2" w:semiHidden="1" w:unhideWhenUsed="1"/>
+    <w:lsdException w:name="List 3" w:semiHidden="1" w:unhideWhenUsed="1"/>
+    <w:lsdException w:name="List 4" w:semiHidden="1" w:unhideWhenUsed="1"/>
+    <w:lsdException w:name="List 5" w:semiHidden="1" w:unhideWhenUsed="1"/>
+    <w:lsdException w:name="List Bullet 2" w:semiHidden="1" w:unhideWhenUsed="1"/>
+    <w:lsdException w:name="List Bullet 3" w:semiHidden="1" w:unhideWhenUsed="1"/>
+    <w:lsdException w:name="List Bullet 4" w:semiHidden="1" w:unhideWhenUsed="1"/>
+    <w:lsdException w:name="List Bullet 5" w:semiHidden="1" w:unhideWhenUsed="1"/>
+    <w:lsdException w:name="List Number 2" w:semiHidden="1" w:unhideWhenUsed="1"/>
+    <w:lsdException w:name="List Number 3" w:semiHidden="1" w:unhideWhenUsed="1"/>
+    <w:lsdException w:name="List Number 4" w:semiHidden="1" w:unhideWhenUsed="1"/>
+    <w:lsdException w:name="List Number 5" w:semiHidden="1" w:unhideWhenUsed="1"/>
+    <w:lsdException w:name="Title" w:uiPriority="10" w:qFormat="1"/>
+    <w:lsdException w:name="Closing" w:semiHidden="1" w:unhideWhenUsed="1"/>
+    <w:lsdException w:name="Signature" w:semiHidden="1" w:unhideWhenUsed="1"/>
+    <w:lsdException w:name="Default Paragraph Font" w:semiHidden="1" w:uiPriority="1" w:unhideWhenUsed="1"/>
+    <w:lsdException w:name="Body Text" w:semiHidden="1" w:unhideWhenUsed="1"/>
+    <w:lsdException w:name="Body Text Indent" w:semiHidden="1" w:unhideWhenUsed="1"/>
+    <w:lsdException w:name="List Continue" w:semiHidden="1" w:unhideWhenUsed="1"/>
+    <w:lsdException w:name="List Continue 2" w:semiHidden="1" w:unhideWhenUsed="1"/>
+    <w:lsdException w:name="List Continue 3" w:semiHidden="1" w:unhideWhenUsed="1"/>
+    <w:lsdException w:name="List Continue 4" w:semiHidden="1" w:unhideWhenUsed="1"/>
+    <w:lsdException w:name="List Continue 5" w:semiHidden="1" w:unhideWhenUsed="1"/>
+    <w:lsdException w:name="Message Header" w:semiHidden="1" w:unhideWhenUsed="1"/>
+    <w:lsdException w:name="Subtitle" w:uiPriority="11" w:qFormat="1"/>
+    <w:lsdException w:name="Salutation" w:semiHidden="1" w:unhideWhenUsed="1"/>
+    <w:lsdException w:name="Date" w:semiHidden="1" w:unhideWhenUsed="1"/>
+    <w:lsdException w:name="Body Text First Indent" w:semiHidden="1" w:unhideWhenUsed="1"/>
+    <w:lsdException w:name="Body Text First Indent 2" w:semiHidden="1" w:unhideWhenUsed="1"/>
+    <w:lsdException w:name="Note Heading" w:semiHidden="1" w:unhideWhenUsed="1"/>
+    <w:lsdException w:name="Body Text 2" w:semiHidden="1" w:unhideWhenUsed="1"/>
+    <w:lsdException w:name="Body Text 3" w:semiHidden="1" w:unhideWhenUsed="1"/>
+    <w:lsdException w:name="Body Text Indent 2" w:semiHidden="1" w:unhideWhenUsed="1"/>
+    <w:lsdException w:name="Body Text Indent 3" w:semiHidden="1" w:unhideWhenUsed="1"/>
+    <w:lsdException w:name="Block Text" w:semiHidden="1" w:unhideWhenUsed="1"/>
+    <w:lsdException w:name="Hyperlink" w:semiHidden="1" w:unhideWhenUsed="1"/>
+    <w:lsdException w:name="FollowedHyperlink" w:semiHidden="1" w:unhideWhenUsed="1"/>
+    <w:lsdException w:name="Strong" w:uiPriority="22" w:qFormat="1"/>
+    <w:lsdException w:name="Emphasis" w:uiPriority="20" w:qFormat="1"/>
+    <w:lsdException w:name="Document Map" w:semiHidden="1" w:unhideWhenUsed="1"/>
+    <w:lsdException w:name="Plain Text" w:semiHidden="1" w:unhideWhenUsed="1"/>
+    <w:lsdException w:name="E-mail Signature" w:semiHidden="1" w:unhideWhenUsed="1"/>
+    <w:lsdException w:name="HTML Top of Form" w:semiHidden="1" w:unhideWhenUsed="1"/>
+    <w:lsdException w:name="HTML Bottom of Form" w:semiHidden="1" w:unhideWhenUsed="1"/>
+    <w:lsdException w:name="Normal (Web)" w:semiHidden="1" w:unhideWhenUsed="1"/>
+    <w:lsdException w:name="HTML Acronym" w:semiHidden="1" w:unhideWhenUsed="1"/>
+    <w:lsdException w:name="HTML Address" w:semiHidden="1" w:unhideWhenUsed="1"/>
+    <w:lsdException w:name="HTML Cite" w:semiHidden="1" w:unhideWhenUsed="1"/>
+    <w:lsdException w:name="HTML Code" w:semiHidden="1" w:unhideWhenUsed="1"/>
+    <w:lsdException w:name="HTML Definition" w:semiHidden="1" w:unhideWhenUsed="1"/>
+    <w:lsdException w:name="HTML Keyboard" w:semiHidden="1" w:unhideWhenUsed="1"/>
+    <w:lsdException w:name="HTML Preformatted" w:semiHidden="1" w:unhideWhenUsed="1"/>
+    <w:lsdException w:name="HTML Sample" w:semiHidden="1" w:unhideWhenUsed="1"/>
+    <w:lsdException w:name="HTML Typewriter" w:semiHidden="1" w:unhideWhenUsed="1"/>
+    <w:lsdException w:name="HTML Variable" w:semiHidden="1" w:unhideWhenUsed="1"/>
+    <w:lsdException w:name="Normal Table" w:semiHidden="1" w:unhideWhenUsed="1"/>
+    <w:lsdException w:name="annotation subject" w:semiHidden="1" w:unhideWhenUsed="1"/>
+    <w:lsdException w:name="No List" w:semiHidden="1" w:unhideWhenUsed="1"/>
+    <w:lsdException w:name="Outline List 1" w:semiHidden="1" w:unhideWhenUsed="1"/>
+    <w:lsdException w:name="Outline List 2" w:semiHidden="1" w:unhideWhenUsed="1"/>
+    <w:lsdException w:name="Outline List 3" w:semiHidden="1" w:unhideWhenUsed="1"/>
+    <w:lsdException w:name="Table Simple 1" w:semiHidden="1" w:unhideWhenUsed="1"/>
+    <w:lsdException w:name="Table Simple 2" w:semiHidden="1" w:unhideWhenUsed="1"/>
+    <w:lsdException w:name="Table Simple 3" w:semiHidden="1" w:unhideWhenUsed="1"/>
+    <w:lsdException w:name="Table Classic 1" w:semiHidden="1" w:unhideWhenUsed="1"/>
+    <w:lsdException w:name="Table Classic 2" w:semiHidden="1" w:unhideWhenUsed="1"/>
+    <w:lsdException w:name="Table Classic 3" w:semiHidden="1" w:unhideWhenUsed="1"/>
+    <w:lsdException w:name="Table Classic 4" w:semiHidden="1" w:unhideWhenUsed="1"/>
+    <w:lsdException w:name="Table Colorful 1" w:semiHidden="1" w:unhideWhenUsed="1"/>
+    <w:lsdException w:name="Table Colorful 2" w:semiHidden="1" w:unhideWhenUsed="1"/>
+    <w:lsdException w:name="Table Colorful 3" w:semiHidden="1" w:unhideWhenUsed="1"/>
+    <w:lsdException w:name="Table Columns 1" w:semiHidden="1" w:unhideWhenUsed="1"/>
+    <w:lsdException w:name="Table Columns 2" w:semiHidden="1" w:unhideWhenUsed="1"/>
+    <w:lsdException w:name="Table Columns 3" w:semiHidden="1" w:unhideWhenUsed="1"/>
+    <w:lsdException w:name="Table Columns 4" w:semiHidden="1" w:unhideWhenUsed="1"/>
+    <w:lsdException w:name="Table Columns 5" w:semiHidden="1" w:unhideWhenUsed="1"/>
+    <w:lsdException w:name="Table Grid 1" w:semiHidden="1" w:unhideWhenUsed="1"/>
+    <w:lsdException w:name="Table Grid 2" w:semiHidden="1" w:unhideWhenUsed="1"/>
+    <w:lsdException w:name="Table Grid 3" w:semiHidden="1" w:unhideWhenUsed="1"/>
+    <w:lsdException w:name="Table Grid 4" w:semiHidden="1" w:unhideWhenUsed="1"/>
+    <w:lsdException w:name="Table Grid 5" w:semiHidden="1" w:unhideWhenUsed="1"/>
+    <w:lsdException w:name="Table Grid 6" w:semiHidden="1" w:unhideWhenUsed="1"/>
+    <w:lsdException w:name="Table Grid 7" w:semiHidden="1" w:unhideWhenUsed="1"/>
+    <w:lsdException w:name="Table Grid 8" w:semiHidden="1" w:unhideWhenUsed="1"/>
+    <w:lsdException w:name="Table List 1" w:semiHidden="1" w:unhideWhenUsed="1"/>
+    <w:lsdException w:name="Table List 2" w:semiHidden="1" w:unhideWhenUsed="1"/>
+    <w:lsdException w:name="Table List 3" w:semiHidden="1" w:unhideWhenUsed="1"/>
+    <w:lsdException w:name="Table List 4" w:semiHidden="1" w:unhideWhenUsed="1"/>
+    <w:lsdException w:name="Table List 5" w:semiHidden="1" w:unhideWhenUsed="1"/>
+    <w:lsdException w:name="Table List 6" w:semiHidden="1" w:unhideWhenUsed="1"/>
+    <w:lsdException w:name="Table List 7" w:semiHidden="1" w:unhideWhenUsed="1"/>
+    <w:lsdException w:name="Table List 8" w:semiHidden="1" w:unhideWhenUsed="1"/>
+    <w:lsdException w:name="Table 3D effects 1" w:semiHidden="1" w:unhideWhenUsed="1"/>
+    <w:lsdException w:name="Table 3D effects 2" w:semiHidden="1" w:unhideWhenUsed="1"/>
+    <w:lsdException w:name="Table 3D effects 3" w:semiHidden="1" w:unhideWhenUsed="1"/>
+    <w:lsdException w:name="Table Contemporary" w:semiHidden="1" w:unhideWhenUsed="1"/>
+    <w:lsdException w:name="Table Elegant" w:semiHidden="1" w:unhideWhenUsed="1"/>
+    <w:lsdException w:name="Table Professional" w:semiHidden="1" w:unhideWhenUsed="1"/>
+    <w:lsdException w:name="Table Subtle 1" w:semiHidden="1" w:unhideWhenUsed="1"/>
+    <w:lsdException w:name="Table Subtle 2" w:semiHidden="1" w:unhideWhenUsed="1"/>
+    <w:lsdException w:name="Table Web 1" w:semiHidden="1" w:unhideWhenUsed="1"/>
+    <w:lsdException w:name="Table Web 2" w:semiHidden="1" w:unhideWhenUsed="1"/>
+    <w:lsdException w:name="Table Web 3" w:semiHidden="1" w:unhideWhenUsed="1"/>
+    <w:lsdException w:name="Balloon Text" w:semiHidden="1" w:unhideWhenUsed="1"/>
+    <w:lsdException w:name="Table Grid" w:uiPriority="59"/>
+    <w:lsdException w:name="Table Theme" w:semiHidden="1" w:unhideWhenUsed="1"/>
+    <w:lsdException w:name="Placeholder Text" w:semiHidden="1"/>
+    <w:lsdException w:name="No Spacing" w:uiPriority="1" w:qFormat="1"/>
+    <w:lsdException w:name="Light Shading" w:uiPriority="60"/>
+    <w:lsdException w:name="Light List" w:uiPriority="61"/>
+    <w:lsdException w:name="Light Grid" w:uiPriority="62"/>
+    <w:lsdException w:name="Medium Shading 1" w:uiPriority="63"/>
+    <w:lsdException w:name="Medium Shading 2" w:uiPriority="64"/>
+    <w:lsdException w:name="Medium List 1" w:uiPriority="65"/>
+    <w:lsdException w:name="Medium List 2" w:uiPriority="66"/>
+    <w:lsdException w:name="Medium Grid 1" w:uiPriority="67"/>
+    <w:lsdException w:name="Medium Grid 2" w:uiPriority="68"/>
+    <w:lsdException w:name="Medium Grid 3" w:uiPriority="69"/>
+    <w:lsdException w:name="Dark List" w:uiPriority="70"/>
+    <w:lsdException w:name="Colorful Shading" w:uiPriority="71"/>
+    <w:lsdException w:name="Colorful List" w:uiPriority="72"/>
+    <w:lsdException w:name="Colorful Grid" w:uiPriority="73"/>
+    <w:lsdException w:name="Light Shading Accent 1" w:uiPriority="60"/>
+    <w:lsdException w:name="Light List Accent 1" w:uiPriority="61"/>
+    <w:lsdException w:name="Light Grid Accent 1" w:uiPriority="62"/>
+    <w:lsdException w:name="Medium Shading 1 Accent 1" w:uiPriority="63"/>
+    <w:lsdException w:name="Medium Shading 2 Accent 1" w:uiPriority="64"/>
+    <w:lsdException w:name="Medium List 1 Accent 1" w:uiPriority="65"/>
+    <w:lsdException w:name="Revision" w:semiHidden="1"/>
+    <w:lsdException w:name="List Paragraph" w:uiPriority="34" w:qFormat="1"/>
+    <w:lsdException w:name="Quote" w:uiPriority="29" w:qFormat="1"/>
+    <w:lsdException w:name="Intense Quote" w:uiPriority="30" w:qFormat="1"/>
+    <w:lsdException w:name="Medium List 2 Accent 1" w:uiPriority="66"/>
+    <w:lsdException w:name="Medium Grid 1 Accent 1" w:uiPriority="67"/>
+    <w:lsdException w:name="Medium Grid 2 Accent 1" w:uiPriority="68"/>
+    <w:lsdException w:name="Medium Grid 3 Accent 1" w:uiPriority="69"/>
+    <w:lsdException w:name="Dark List Accent 1" w:uiPriority="70"/>
+    <w:lsdException w:name="Colorful Shading Accent 1" w:uiPriority="71"/>
+    <w:lsdException w:name="Colorful List Accent 1" w:uiPriority="72"/>
+    <w:lsdException w:name="Colorful Grid Accent 1" w:uiPriority="73"/>
+    <w:lsdException w:name="Light Shading Accent 2" w:uiPriority="60"/>
+    <w:lsdException w:name="Light List Accent 2" w:uiPriority="61"/>
+    <w:lsdException w:name="Light Grid Accent 2" w:uiPriority="62"/>
+    <w:lsdException w:name="Medium Shading 1 Accent 2" w:uiPriority="63"/>
+    <w:lsdException w:name="Medium Shading 2 Accent 2" w:uiPriority="64"/>
+    <w:lsdException w:name="Medium List 1 Accent 2" w:uiPriority="65"/>
+    <w:lsdException w:name="Medium List 2 Accent 2" w:uiPriority="66"/>
+    <w:lsdException w:name="Medium Grid 1 Accent 2" w:uiPriority="67"/>
+    <w:lsdException w:name="Medium Grid 2 Accent 2" w:uiPriority="68"/>
+    <w:lsdException w:name="Medium Grid 3 Accent 2" w:uiPriority="69"/>
+    <w:lsdException w:name="Dark List Accent 2" w:uiPriority="70"/>
+    <w:lsdException w:name="Colorful Shading Accent 2" w:uiPriority="71"/>
+    <w:lsdException w:name="Colorful List Accent 2" w:uiPriority="72"/>
+    <w:lsdException w:name="Colorful Grid Accent 2" w:uiPriority="73"/>
+    <w:lsdException w:name="Light Shading Accent 3" w:uiPriority="60"/>
+    <w:lsdException w:name="Light List Accent 3" w:uiPriority="61"/>
+    <w:lsdException w:name="Light Grid Accent 3" w:uiPriority="62"/>
+    <w:lsdException w:name="Medium Shading 1 Accent 3" w:uiPriority="63"/>
+    <w:lsdException w:name="Medium Shading 2 Accent 3" w:uiPriority="64"/>
+    <w:lsdException w:name="Medium List 1 Accent 3" w:uiPriority="65"/>
+    <w:lsdException w:name="Medium List 2 Accent 3" w:uiPriority="66"/>
+    <w:lsdException w:name="Medium Grid 1 Accent 3" w:uiPriority="67"/>
+    <w:lsdException w:name="Medium Grid 2 Accent 3" w:uiPriority="68"/>
+    <w:lsdException w:name="Medium Grid 3 Accent 3" w:uiPriority="69"/>
+    <w:lsdException w:name="Dark List Accent 3" w:uiPriority="70"/>
+    <w:lsdException w:name="Colorful Shading Accent 3" w:uiPriority="71"/>
+    <w:lsdException w:name="Colorful List Accent 3" w:uiPriority="72"/>
+    <w:lsdException w:name="Colorful Grid Accent 3" w:uiPriority="73"/>
+    <w:lsdException w:name="Light Shading Accent 4" w:uiPriority="60"/>
+    <w:lsdException w:name="Light List Accent 4" w:uiPriority="61"/>
+    <w:lsdException w:name="Light Grid Accent 4" w:uiPriority="62"/>
+    <w:lsdException w:name="Medium Shading 1 Accent 4" w:uiPriority="63"/>
+    <w:lsdException w:name="Medium Shading 2 Accent 4" w:uiPriority="64"/>
+    <w:lsdException w:name="Medium List 1 Accent 4" w:uiPriority="65"/>
+    <w:lsdException w:name="Medium List 2 Accent 4" w:uiPriority="66"/>
+    <w:lsdException w:name="Medium Grid 1 Accent 4" w:uiPriority="67"/>
+    <w:lsdException w:name="Medium Grid 2 Accent 4" w:uiPriority="68"/>
+    <w:lsdException w:name="Medium Grid 3 Accent 4" w:uiPriority="69"/>
+    <w:lsdException w:name="Dark List Accent 4" w:uiPriority="70"/>
+    <w:lsdException w:name="Colorful Shading Accent 4" w:uiPriority="71"/>
+    <w:lsdException w:name="Colorful List Accent 4" w:uiPriority="72"/>
+    <w:lsdException w:name="Colorful Grid Accent 4" w:uiPriority="73"/>
+    <w:lsdException w:name="Light Shading Accent 5" w:uiPriority="60"/>
+    <w:lsdException w:name="Light List Accent 5" w:uiPriority="61"/>
+    <w:lsdException w:name="Light Grid Accent 5" w:uiPriority="62"/>
+    <w:lsdException w:name="Medium Shading 1 Accent 5" w:uiPriority="63"/>
+    <w:lsdException w:name="Medium Shading 2 Accent 5" w:uiPriority="64"/>
+    <w:lsdException w:name="Medium List 1 Accent 5" w:uiPriority="65"/>
+    <w:lsdException w:name="Medium List 2 Accent 5" w:uiPriority="66"/>
+    <w:lsdException w:name="Medium Grid 1 Accent 5" w:uiPriority="67"/>
+    <w:lsdException w:name="Medium Grid 2 Accent 5" w:uiPriority="68"/>
+    <w:lsdException w:name="Medium Grid 3 Accent 5" w:uiPriority="69"/>
+    <w:lsdException w:name="Dark List Accent 5" w:uiPriority="70"/>
+    <w:lsdException w:name="Colorful Shading Accent 5" w:uiPriority="71"/>
+    <w:lsdException w:name="Colorful List Accent 5" w:uiPriority="72"/>
+    <w:lsdException w:name="Colorful Grid Accent 5" w:uiPriority="73"/>
+    <w:lsdException w:name="Light Shading Accent 6" w:uiPriority="60"/>
+    <w:lsdException w:name="Light List Accent 6" w:uiPriority="61"/>
+    <w:lsdException w:name="Light Grid Accent 6" w:uiPriority="62"/>
+    <w:lsdException w:name="Medium Shading 1 Accent 6" w:uiPriority="63"/>
+    <w:lsdException w:name="Medium Shading 2 Accent 6" w:uiPriority="64"/>
+    <w:lsdException w:name="Medium List 1 Accent 6" w:uiPriority="65"/>
+    <w:lsdException w:name="Medium List 2 Accent 6" w:uiPriority="66"/>
+    <w:lsdException w:name="Medium Grid 1 Accent 6" w:uiPriority="67"/>
+    <w:lsdException w:name="Medium Grid 2 Accent 6" w:uiPriority="68"/>
+    <w:lsdException w:name="Medium Grid 3 Accent 6" w:uiPriority="69"/>
+    <w:lsdException w:name="Dark List Accent 6" w:uiPriority="70"/>
+    <w:lsdException w:name="Colorful Shading Accent 6" w:uiPriority="71"/>
+    <w:lsdException w:name="Colorful List Accent 6" w:uiPriority="72"/>
+    <w:lsdException w:name="Colorful Grid Accent 6" w:uiPriority="73"/>
+    <w:lsdException w:name="Subtle Emphasis" w:uiPriority="19" w:qFormat="1"/>
+    <w:lsdException w:name="Intense Emphasis" w:uiPriority="21" w:qFormat="1"/>
+    <w:lsdException w:name="Subtle Reference" w:uiPriority="31" w:qFormat="1"/>
+    <w:lsdException w:name="Intense Reference" w:uiPriority="32" w:qFormat="1"/>
+    <w:lsdException w:name="Book Title" w:uiPriority="33" w:qFormat="1"/>
+    <w:lsdException w:name="Bibliography" w:semiHidden="1" w:uiPriority="37" w:unhideWhenUsed="1"/>
+    <w:lsdException w:name="TOC Heading" w:semiHidden="1" w:uiPriority="39" w:unhideWhenUsed="1" w:qFormat="1"/>
+    <w:lsdException w:name="Plain Table 1" w:uiPriority="41"/>
+    <w:lsdException w:name="Plain Table 2" w:uiPriority="42"/>
+    <w:lsdException w:name="Plain Table 3" w:uiPriority="43"/>
+    <w:lsdException w:name="Plain Table 4" w:uiPriority="44"/>
+    <w:lsdException w:name="Plain Table 5" w:uiPriority="45"/>
+    <w:lsdException w:name="Grid Table Light" w:uiPriority="40"/>
+    <w:lsdException w:name="Grid Table 1 Light" w:uiPriority="46"/>
+    <w:lsdException w:name="Grid Table 2" w:uiPriority="47"/>
+    <w:lsdException w:name="Grid Table 3" w:uiPriority="48"/>
+    <w:lsdException w:name="Grid Table 4" w:uiPriority="49"/>
+    <w:lsdException w:name="Grid Table 5 Dark" w:uiPriority="50"/>
+    <w:lsdException w:name="Grid Table 6 Colorful" w:uiPriority="51"/>
+    <w:lsdException w:name="Grid Table 7 Colorful" w:uiPriority="52"/>
+    <w:lsdException w:name="Grid Table 1 Light Accent 1" w:uiPriority="46"/>
+    <w:lsdException w:name="Grid Table 2 Accent 1" w:uiPriority="47"/>
+    <w:lsdException w:name="Grid Table 3 Accent 1" w:uiPriority="48"/>
+    <w:lsdException w:name="Grid Table 4 Accent 1" w:uiPriority="49"/>
+    <w:lsdException w:name="Grid Table 5 Dark Accent 1" w:uiPriority="50"/>
+    <w:lsdException w:name="Grid Table 6 Colorful Accent 1" w:uiPriority="51"/>
+    <w:lsdException w:name="Grid Table 7 Colorful Accent 1" w:uiPriority="52"/>
+    <w:lsdException w:name="Grid Table 1 Light Accent 2" w:uiPriority="46"/>
+    <w:lsdException w:name="Grid Table 2 Accent 2" w:uiPriority="47"/>
+    <w:lsdException w:name="Grid Table 3 Accent 2" w:uiPriority="48"/>
+    <w:lsdException w:name="Grid Table 4 Accent 2" w:uiPriority="49"/>
+    <w:lsdException w:name="Grid Table 5 Dark Accent 2" w:uiPriority="50"/>
+    <w:lsdException w:name="Grid Table 6 Colorful Accent 2" w:uiPriority="51"/>
+    <w:lsdException w:name="Grid Table 7 Colorful Accent 2" w:uiPriority="52"/>
+    <w:lsdException w:name="Grid Table 1 Light Accent 3" w:uiPriority="46"/>
+    <w:lsdException w:name="Grid Table 2 Accent 3" w:uiPriority="47"/>
+    <w:lsdException w:name="Grid Table 3 Accent 3" w:uiPriority="48"/>
+    <w:lsdException w:name="Grid Table 4 Accent 3" w:uiPriority="49"/>
+    <w:lsdException w:name="Grid Table 5 Dark Accent 3" w:uiPriority="50"/>
+    <w:lsdException w:name="Grid Table 6 Colorful Accent 3" w:uiPriority="51"/>
+    <w:lsdException w:name="Grid Table 7 Colorful Accent 3" w:uiPriority="52"/>
+    <w:lsdException w:name="Grid Table 1 Light Accent 4" w:uiPriority="46"/>
+    <w:lsdException w:name="Grid Table 2 Accent 4" w:uiPriority="47"/>
+    <w:lsdException w:name="Grid Table 3 Accent 4" w:uiPriority="48"/>
+    <w:lsdException w:name="Grid Table 4 Accent 4" w:uiPriority="49"/>
+    <w:lsdException w:name="Grid Table 5 Dark Accent 4" w:uiPriority="50"/>
+    <w:lsdException w:name="Grid Table 6 Colorful Accent 4" w:uiPriority="51"/>
+    <w:lsdException w:name="Grid Table 7 Colorful Accent 4" w:uiPriority="52"/>
+    <w:lsdException w:name="Grid Table 1 Light Accent 5" w:uiPriority="46"/>
+    <w:lsdException w:name="Grid Table 2 Accent 5" w:uiPriority="47"/>
+    <w:lsdException w:name="Grid Table 3 Accent 5" w:uiPriority="48"/>
+    <w:lsdException w:name="Grid Table 4 Accent 5" w:uiPriority="49"/>
+    <w:lsdException w:name="Grid Table 5 Dark Accent 5" w:uiPriority="50"/>
+    <w:lsdException w:name="Grid Table 6 Colorful Accent 5" w:uiPriority="51"/>
+    <w:lsdException w:name="Grid Table 7 Colorful Accent 5" w:uiPriority="52"/>
+    <w:lsdException w:name="Grid Table 1 Light Accent 6" w:uiPriority="46"/>
+    <w:lsdException w:name="Grid Table 2 Accent 6" w:uiPriority="47"/>
+    <w:lsdException w:name="Grid Table 3 Accent 6" w:uiPriority="48"/>
+    <w:lsdException w:name="Grid Table 4 Accent 6" w:uiPriority="49"/>
+    <w:lsdException w:name="Grid Table 5 Dark Accent 6" w:uiPriority="50"/>
+    <w:lsdException w:name="Grid Table 6 Colorful Accent 6" w:uiPriority="51"/>
+    <w:lsdException w:name="Grid Table 7 Colorful Accent 6" w:uiPriority="52"/>
+    <w:lsdException w:name="List Table 1 Light" w:uiPriority="46"/>
+    <w:lsdException w:name="List Table 2" w:uiPriority="47"/>
+    <w:lsdException w:name="List Table 3" w:uiPriority="48"/>
+    <w:lsdException w:name="List Table 4" w:uiPriority="49"/>
+    <w:lsdException w:name="List Table 5 Dark" w:uiPriority="50"/>
+    <w:lsdException w:name="List Table 6 Colorful" w:uiPriority="51"/>
+    <w:lsdException w:name="List Table 7 Colorful" w:uiPriority="52"/>
+    <w:lsdException w:name="List Table 1 Light Accent 1" w:uiPriority="46"/>
+    <w:lsdException w:name="List Table 2 Accent 1" w:uiPriority="47"/>
+    <w:lsdException w:name="List Table 3 Accent 1" w:uiPriority="48"/>
+    <w:lsdException w:name="List Table 4 Accent 1" w:uiPriority="49"/>
+    <w:lsdException w:name="List Table 5 Dark Accent 1" w:uiPriority="50"/>
+    <w:lsdException w:name="List Table 6 Colorful Accent 1" w:uiPriority="51"/>
+    <w:lsdException w:name="List Table 7 Colorful Accent 1" w:uiPriority="52"/>
+    <w:lsdException w:name="List Table 1 Light Accent 2" w:uiPriority="46"/>
+    <w:lsdException w:name="List Table 2 Accent 2" w:uiPriority="47"/>
+    <w:lsdException w:name="List Table 3 Accent 2" w:uiPriority="48"/>
+    <w:lsdException w:name="List Table 4 Accent 2" w:uiPriority="49"/>
+    <w:lsdException w:name="List Table 5 Dark Accent 2" w:uiPriority="50"/>
+    <w:lsdException w:name="List Table 6 Colorful Accent 2" w:uiPriority="51"/>
+    <w:lsdException w:name="List Table 7 Colorful Accent 2" w:uiPriority="52"/>
+    <w:lsdException w:name="List Table 1 Light Accent 3" w:uiPriority="46"/>
+    <w:lsdException w:name="List Table 2 Accent 3" w:uiPriority="47"/>
+    <w:lsdException w:name="List Table 3 Accent 3" w:uiPriority="48"/>
+    <w:lsdException w:name="List Table 4 Accent 3" w:uiPriority="49"/>
+    <w:lsdException w:name="List Table 5 Dark Accent 3" w:uiPriority="50"/>
+    <w:lsdException w:name="List Table 6 Colorful Accent 3" w:uiPriority="51"/>
+    <w:lsdException w:name="List Table 7 Colorful Accent 3" w:uiPriority="52"/>
+    <w:lsdException w:name="List Table 1 Light Accent 4" w:uiPriority="46"/>
+    <w:lsdException w:name="List Table 2 Accent 4" w:uiPriority="47"/>
+    <w:lsdException w:name="List Table 3 Accent 4" w:uiPriority="48"/>
+    <w:lsdException w:name="List Table 4 Accent 4" w:uiPriority="49"/>
+    <w:lsdException w:name="List Table 5 Dark Accent 4" w:uiPriority="50"/>
+    <w:lsdException w:name="List Table 6 Colorful Accent 4" w:uiPriority="51"/>
+    <w:lsdException w:name="List Table 7 Colorful Accent 4" w:uiPriority="52"/>
+    <w:lsdException w:name="List Table 1 Light Accent 5" w:uiPriority="46"/>
+    <w:lsdException w:name="List Table 2 Accent 5" w:uiPriority="47"/>
+    <w:lsdException w:name="List Table 3 Accent 5" w:uiPriority="48"/>
+    <w:lsdException w:name="List Table 4 Accent 5" w:uiPriority="49"/>
+    <w:lsdException w:name="List Table 5 Dark Accent 5" w:uiPriority="50"/>
+    <w:lsdException w:name="List Table 6 Colorful Accent 5" w:uiPriority="51"/>
+    <w:lsdException w:name="List Table 7 Colorful Accent 5" w:uiPriority="52"/>
+    <w:lsdException w:name="List Table 1 Light Accent 6" w:uiPriority="46"/>
+    <w:lsdException w:name="List Table 2 Accent 6" w:uiPriority="47"/>
+    <w:lsdException w:name="List Table 3 Accent 6" w:uiPriority="48"/>
+    <w:lsdException w:name="List Table 4 Accent 6" w:uiPriority="49"/>
+    <w:lsdException w:name="List Table 5 Dark Accent 6" w:uiPriority="50"/>
+    <w:lsdException w:name="List Table 6 Colorful Accent 6" w:uiPriority="51"/>
+    <w:lsdException w:name="List Table 7 Colorful Accent 6" w:uiPriority="52"/>
   </w:latentStyles>
   <w:style w:type="paragraph" w:default="1" w:styleId="a">
     <w:name w:val="Normal"/>
@@ -27621,6 +29471,7 @@
     <w:uiPriority w:val="59"/>
     <w:rsid w:val="00787E2C"/>
     <w:tblPr>
+      <w:tblInd w:w="0" w:type="dxa"/>
       <w:tblBorders>
         <w:top w:val="single" w:sz="4" w:space="0" w:color="auto"/>
         <w:left w:val="single" w:sz="4" w:space="0" w:color="auto"/>
@@ -27629,289 +29480,12 @@
         <w:insideH w:val="single" w:sz="4" w:space="0" w:color="auto"/>
         <w:insideV w:val="single" w:sz="4" w:space="0" w:color="auto"/>
       </w:tblBorders>
-    </w:tblPr>
-  </w:style>
-  <w:style w:type="paragraph" w:styleId="a4">
-    <w:name w:val="No Spacing"/>
-    <w:uiPriority w:val="1"/>
-    <w:qFormat/>
-    <w:rsid w:val="006E1808"/>
-    <w:rPr>
-      <w:sz w:val="22"/>
-      <w:szCs w:val="22"/>
-      <w:lang w:eastAsia="en-US"/>
-    </w:rPr>
-  </w:style>
-  <w:style w:type="paragraph" w:styleId="a5">
-    <w:name w:val="header"/>
-    <w:basedOn w:val="a"/>
-    <w:link w:val="a6"/>
-    <w:uiPriority w:val="99"/>
-    <w:unhideWhenUsed/>
-    <w:rsid w:val="003D1107"/>
-    <w:pPr>
-      <w:tabs>
-        <w:tab w:val="center" w:pos="4677"/>
-        <w:tab w:val="right" w:pos="9355"/>
-      </w:tabs>
-    </w:pPr>
-  </w:style>
-  <w:style w:type="character" w:customStyle="1" w:styleId="a6">
-    <w:name w:val="Верхний колонтитул Знак"/>
-    <w:link w:val="a5"/>
-    <w:uiPriority w:val="99"/>
-    <w:rsid w:val="003D1107"/>
-    <w:rPr>
-      <w:sz w:val="22"/>
-      <w:szCs w:val="22"/>
-      <w:lang w:eastAsia="en-US"/>
-    </w:rPr>
-  </w:style>
-  <w:style w:type="paragraph" w:styleId="a7">
-    <w:name w:val="footer"/>
-    <w:basedOn w:val="a"/>
-    <w:link w:val="a8"/>
-    <w:uiPriority w:val="99"/>
-    <w:unhideWhenUsed/>
-    <w:rsid w:val="003D1107"/>
-    <w:pPr>
-      <w:tabs>
-        <w:tab w:val="center" w:pos="4677"/>
-        <w:tab w:val="right" w:pos="9355"/>
-      </w:tabs>
-    </w:pPr>
-  </w:style>
-  <w:style w:type="character" w:customStyle="1" w:styleId="a8">
-    <w:name w:val="Нижний колонтитул Знак"/>
-    <w:link w:val="a7"/>
-    <w:uiPriority w:val="99"/>
-    <w:rsid w:val="003D1107"/>
-    <w:rPr>
-      <w:sz w:val="22"/>
-      <w:szCs w:val="22"/>
-      <w:lang w:eastAsia="en-US"/>
-    </w:rPr>
-  </w:style>
-  <w:style w:type="character" w:styleId="HTML">
-    <w:name w:val="HTML Code"/>
-    <w:basedOn w:val="a0"/>
-    <w:uiPriority w:val="99"/>
-    <w:semiHidden/>
-    <w:unhideWhenUsed/>
-    <w:rsid w:val="00DB5733"/>
-    <w:rPr>
-      <w:rFonts w:ascii="Courier New" w:eastAsia="Times New Roman" w:hAnsi="Courier New" w:cs="Courier New"/>
-      <w:sz w:val="20"/>
-      <w:szCs w:val="20"/>
-    </w:rPr>
-  </w:style>
-</w:styles>
-</file>
-
-<file path=word/stylesWithEffects.xml><?xml version="1.0" encoding="utf-8"?>
-<w:styles xmlns:wpc="http://schemas.microsoft.com/office/word/2010/wordprocessingCanvas" xmlns:mc="http://schemas.openxmlformats.org/markup-compatibility/2006" xmlns:o="urn:schemas-microsoft-com:office:office" xmlns:r="http://schemas.openxmlformats.org/officeDocument/2006/relationships" xmlns:m="http://schemas.openxmlformats.org/officeDocument/2006/math" xmlns:v="urn:schemas-microsoft-com:vml" xmlns:wp14="http://schemas.microsoft.com/office/word/2010/wordprocessingDrawing" xmlns:wp="http://schemas.openxmlformats.org/drawingml/2006/wordprocessingDrawing" xmlns:w10="urn:schemas-microsoft-com:office:word" xmlns:w="http://schemas.openxmlformats.org/wordprocessingml/2006/main" xmlns:w14="http://schemas.microsoft.com/office/word/2010/wordml" xmlns:wpg="http://schemas.microsoft.com/office/word/2010/wordprocessingGroup" xmlns:wpi="http://schemas.microsoft.com/office/word/2010/wordprocessingInk" xmlns:wne="http://schemas.microsoft.com/office/word/2006/wordml" xmlns:wps="http://schemas.microsoft.com/office/word/2010/wordprocessingShape" mc:Ignorable="w14 wp14">
-  <w:docDefaults>
-    <w:rPrDefault>
-      <w:rPr>
-        <w:rFonts w:ascii="Calibri" w:eastAsia="Calibri" w:hAnsi="Calibri" w:cs="Times New Roman"/>
-        <w:lang w:val="ru-RU" w:eastAsia="ru-RU" w:bidi="ar-SA"/>
-      </w:rPr>
-    </w:rPrDefault>
-    <w:pPrDefault/>
-  </w:docDefaults>
-  <w:latentStyles w:defLockedState="0" w:defUIPriority="99" w:defSemiHidden="1" w:defUnhideWhenUsed="1" w:defQFormat="0" w:count="267">
-    <w:lsdException w:name="Normal" w:semiHidden="0" w:uiPriority="0" w:unhideWhenUsed="0" w:qFormat="1"/>
-    <w:lsdException w:name="heading 1" w:semiHidden="0" w:uiPriority="9" w:unhideWhenUsed="0" w:qFormat="1"/>
-    <w:lsdException w:name="heading 2" w:uiPriority="9" w:qFormat="1"/>
-    <w:lsdException w:name="heading 3" w:uiPriority="9" w:qFormat="1"/>
-    <w:lsdException w:name="heading 4" w:uiPriority="9" w:qFormat="1"/>
-    <w:lsdException w:name="heading 5" w:uiPriority="9" w:qFormat="1"/>
-    <w:lsdException w:name="heading 6" w:uiPriority="9" w:qFormat="1"/>
-    <w:lsdException w:name="heading 7" w:uiPriority="9" w:qFormat="1"/>
-    <w:lsdException w:name="heading 8" w:uiPriority="9" w:qFormat="1"/>
-    <w:lsdException w:name="heading 9" w:uiPriority="9" w:qFormat="1"/>
-    <w:lsdException w:name="toc 1" w:uiPriority="39"/>
-    <w:lsdException w:name="toc 2" w:uiPriority="39"/>
-    <w:lsdException w:name="toc 3" w:uiPriority="39"/>
-    <w:lsdException w:name="toc 4" w:uiPriority="39"/>
-    <w:lsdException w:name="toc 5" w:uiPriority="39"/>
-    <w:lsdException w:name="toc 6" w:uiPriority="39"/>
-    <w:lsdException w:name="toc 7" w:uiPriority="39"/>
-    <w:lsdException w:name="toc 8" w:uiPriority="39"/>
-    <w:lsdException w:name="toc 9" w:uiPriority="39"/>
-    <w:lsdException w:name="caption" w:uiPriority="35" w:qFormat="1"/>
-    <w:lsdException w:name="Title" w:semiHidden="0" w:uiPriority="10" w:unhideWhenUsed="0" w:qFormat="1"/>
-    <w:lsdException w:name="Default Paragraph Font" w:uiPriority="1"/>
-    <w:lsdException w:name="Subtitle" w:semiHidden="0" w:uiPriority="11" w:unhideWhenUsed="0" w:qFormat="1"/>
-    <w:lsdException w:name="Strong" w:semiHidden="0" w:uiPriority="22" w:unhideWhenUsed="0" w:qFormat="1"/>
-    <w:lsdException w:name="Emphasis" w:semiHidden="0" w:uiPriority="20" w:unhideWhenUsed="0" w:qFormat="1"/>
-    <w:lsdException w:name="Table Grid" w:semiHidden="0" w:uiPriority="59" w:unhideWhenUsed="0"/>
-    <w:lsdException w:name="Placeholder Text" w:unhideWhenUsed="0"/>
-    <w:lsdException w:name="No Spacing" w:semiHidden="0" w:uiPriority="1" w:unhideWhenUsed="0" w:qFormat="1"/>
-    <w:lsdException w:name="Light Shading" w:semiHidden="0" w:uiPriority="60" w:unhideWhenUsed="0"/>
-    <w:lsdException w:name="Light List" w:semiHidden="0" w:uiPriority="61" w:unhideWhenUsed="0"/>
-    <w:lsdException w:name="Light Grid" w:semiHidden="0" w:uiPriority="62" w:unhideWhenUsed="0"/>
-    <w:lsdException w:name="Medium Shading 1" w:semiHidden="0" w:uiPriority="63" w:unhideWhenUsed="0"/>
-    <w:lsdException w:name="Medium Shading 2" w:semiHidden="0" w:uiPriority="64" w:unhideWhenUsed="0"/>
-    <w:lsdException w:name="Medium List 1" w:semiHidden="0" w:uiPriority="65" w:unhideWhenUsed="0"/>
-    <w:lsdException w:name="Medium List 2" w:semiHidden="0" w:uiPriority="66" w:unhideWhenUsed="0"/>
-    <w:lsdException w:name="Medium Grid 1" w:semiHidden="0" w:uiPriority="67" w:unhideWhenUsed="0"/>
-    <w:lsdException w:name="Medium Grid 2" w:semiHidden="0" w:uiPriority="68" w:unhideWhenUsed="0"/>
-    <w:lsdException w:name="Medium Grid 3" w:semiHidden="0" w:uiPriority="69" w:unhideWhenUsed="0"/>
-    <w:lsdException w:name="Dark List" w:semiHidden="0" w:uiPriority="70" w:unhideWhenUsed="0"/>
-    <w:lsdException w:name="Colorful Shading" w:semiHidden="0" w:uiPriority="71" w:unhideWhenUsed="0"/>
-    <w:lsdException w:name="Colorful List" w:semiHidden="0" w:uiPriority="72" w:unhideWhenUsed="0"/>
-    <w:lsdException w:name="Colorful Grid" w:semiHidden="0" w:uiPriority="73" w:unhideWhenUsed="0"/>
-    <w:lsdException w:name="Light Shading Accent 1" w:semiHidden="0" w:uiPriority="60" w:unhideWhenUsed="0"/>
-    <w:lsdException w:name="Light List Accent 1" w:semiHidden="0" w:uiPriority="61" w:unhideWhenUsed="0"/>
-    <w:lsdException w:name="Light Grid Accent 1" w:semiHidden="0" w:uiPriority="62" w:unhideWhenUsed="0"/>
-    <w:lsdException w:name="Medium Shading 1 Accent 1" w:semiHidden="0" w:uiPriority="63" w:unhideWhenUsed="0"/>
-    <w:lsdException w:name="Medium Shading 2 Accent 1" w:semiHidden="0" w:uiPriority="64" w:unhideWhenUsed="0"/>
-    <w:lsdException w:name="Medium List 1 Accent 1" w:semiHidden="0" w:uiPriority="65" w:unhideWhenUsed="0"/>
-    <w:lsdException w:name="Revision" w:unhideWhenUsed="0"/>
-    <w:lsdException w:name="List Paragraph" w:semiHidden="0" w:uiPriority="34" w:unhideWhenUsed="0" w:qFormat="1"/>
-    <w:lsdException w:name="Quote" w:semiHidden="0" w:uiPriority="29" w:unhideWhenUsed="0" w:qFormat="1"/>
-    <w:lsdException w:name="Intense Quote" w:semiHidden="0" w:uiPriority="30" w:unhideWhenUsed="0" w:qFormat="1"/>
-    <w:lsdException w:name="Medium List 2 Accent 1" w:semiHidden="0" w:uiPriority="66" w:unhideWhenUsed="0"/>
-    <w:lsdException w:name="Medium Grid 1 Accent 1" w:semiHidden="0" w:uiPriority="67" w:unhideWhenUsed="0"/>
-    <w:lsdException w:name="Medium Grid 2 Accent 1" w:semiHidden="0" w:uiPriority="68" w:unhideWhenUsed="0"/>
-    <w:lsdException w:name="Medium Grid 3 Accent 1" w:semiHidden="0" w:uiPriority="69" w:unhideWhenUsed="0"/>
-    <w:lsdException w:name="Dark List Accent 1" w:semiHidden="0" w:uiPriority="70" w:unhideWhenUsed="0"/>
-    <w:lsdException w:name="Colorful Shading Accent 1" w:semiHidden="0" w:uiPriority="71" w:unhideWhenUsed="0"/>
-    <w:lsdException w:name="Colorful List Accent 1" w:semiHidden="0" w:uiPriority="72" w:unhideWhenUsed="0"/>
-    <w:lsdException w:name="Colorful Grid Accent 1" w:semiHidden="0" w:uiPriority="73" w:unhideWhenUsed="0"/>
-    <w:lsdException w:name="Light Shading Accent 2" w:semiHidden="0" w:uiPriority="60" w:unhideWhenUsed="0"/>
-    <w:lsdException w:name="Light List Accent 2" w:semiHidden="0" w:uiPriority="61" w:unhideWhenUsed="0"/>
-    <w:lsdException w:name="Light Grid Accent 2" w:semiHidden="0" w:uiPriority="62" w:unhideWhenUsed="0"/>
-    <w:lsdException w:name="Medium Shading 1 Accent 2" w:semiHidden="0" w:uiPriority="63" w:unhideWhenUsed="0"/>
-    <w:lsdException w:name="Medium Shading 2 Accent 2" w:semiHidden="0" w:uiPriority="64" w:unhideWhenUsed="0"/>
-    <w:lsdException w:name="Medium List 1 Accent 2" w:semiHidden="0" w:uiPriority="65" w:unhideWhenUsed="0"/>
-    <w:lsdException w:name="Medium List 2 Accent 2" w:semiHidden="0" w:uiPriority="66" w:unhideWhenUsed="0"/>
-    <w:lsdException w:name="Medium Grid 1 Accent 2" w:semiHidden="0" w:uiPriority="67" w:unhideWhenUsed="0"/>
-    <w:lsdException w:name="Medium Grid 2 Accent 2" w:semiHidden="0" w:uiPriority="68" w:unhideWhenUsed="0"/>
-    <w:lsdException w:name="Medium Grid 3 Accent 2" w:semiHidden="0" w:uiPriority="69" w:unhideWhenUsed="0"/>
-    <w:lsdException w:name="Dark List Accent 2" w:semiHidden="0" w:uiPriority="70" w:unhideWhenUsed="0"/>
-    <w:lsdException w:name="Colorful Shading Accent 2" w:semiHidden="0" w:uiPriority="71" w:unhideWhenUsed="0"/>
-    <w:lsdException w:name="Colorful List Accent 2" w:semiHidden="0" w:uiPriority="72" w:unhideWhenUsed="0"/>
-    <w:lsdException w:name="Colorful Grid Accent 2" w:semiHidden="0" w:uiPriority="73" w:unhideWhenUsed="0"/>
-    <w:lsdException w:name="Light Shading Accent 3" w:semiHidden="0" w:uiPriority="60" w:unhideWhenUsed="0"/>
-    <w:lsdException w:name="Light List Accent 3" w:semiHidden="0" w:uiPriority="61" w:unhideWhenUsed="0"/>
-    <w:lsdException w:name="Light Grid Accent 3" w:semiHidden="0" w:uiPriority="62" w:unhideWhenUsed="0"/>
-    <w:lsdException w:name="Medium Shading 1 Accent 3" w:semiHidden="0" w:uiPriority="63" w:unhideWhenUsed="0"/>
-    <w:lsdException w:name="Medium Shading 2 Accent 3" w:semiHidden="0" w:uiPriority="64" w:unhideWhenUsed="0"/>
-    <w:lsdException w:name="Medium List 1 Accent 3" w:semiHidden="0" w:uiPriority="65" w:unhideWhenUsed="0"/>
-    <w:lsdException w:name="Medium List 2 Accent 3" w:semiHidden="0" w:uiPriority="66" w:unhideWhenUsed="0"/>
-    <w:lsdException w:name="Medium Grid 1 Accent 3" w:semiHidden="0" w:uiPriority="67" w:unhideWhenUsed="0"/>
-    <w:lsdException w:name="Medium Grid 2 Accent 3" w:semiHidden="0" w:uiPriority="68" w:unhideWhenUsed="0"/>
-    <w:lsdException w:name="Medium Grid 3 Accent 3" w:semiHidden="0" w:uiPriority="69" w:unhideWhenUsed="0"/>
-    <w:lsdException w:name="Dark List Accent 3" w:semiHidden="0" w:uiPriority="70" w:unhideWhenUsed="0"/>
-    <w:lsdException w:name="Colorful Shading Accent 3" w:semiHidden="0" w:uiPriority="71" w:unhideWhenUsed="0"/>
-    <w:lsdException w:name="Colorful List Accent 3" w:semiHidden="0" w:uiPriority="72" w:unhideWhenUsed="0"/>
-    <w:lsdException w:name="Colorful Grid Accent 3" w:semiHidden="0" w:uiPriority="73" w:unhideWhenUsed="0"/>
-    <w:lsdException w:name="Light Shading Accent 4" w:semiHidden="0" w:uiPriority="60" w:unhideWhenUsed="0"/>
-    <w:lsdException w:name="Light List Accent 4" w:semiHidden="0" w:uiPriority="61" w:unhideWhenUsed="0"/>
-    <w:lsdException w:name="Light Grid Accent 4" w:semiHidden="0" w:uiPriority="62" w:unhideWhenUsed="0"/>
-    <w:lsdException w:name="Medium Shading 1 Accent 4" w:semiHidden="0" w:uiPriority="63" w:unhideWhenUsed="0"/>
-    <w:lsdException w:name="Medium Shading 2 Accent 4" w:semiHidden="0" w:uiPriority="64" w:unhideWhenUsed="0"/>
-    <w:lsdException w:name="Medium List 1 Accent 4" w:semiHidden="0" w:uiPriority="65" w:unhideWhenUsed="0"/>
-    <w:lsdException w:name="Medium List 2 Accent 4" w:semiHidden="0" w:uiPriority="66" w:unhideWhenUsed="0"/>
-    <w:lsdException w:name="Medium Grid 1 Accent 4" w:semiHidden="0" w:uiPriority="67" w:unhideWhenUsed="0"/>
-    <w:lsdException w:name="Medium Grid 2 Accent 4" w:semiHidden="0" w:uiPriority="68" w:unhideWhenUsed="0"/>
-    <w:lsdException w:name="Medium Grid 3 Accent 4" w:semiHidden="0" w:uiPriority="69" w:unhideWhenUsed="0"/>
-    <w:lsdException w:name="Dark List Accent 4" w:semiHidden="0" w:uiPriority="70" w:unhideWhenUsed="0"/>
-    <w:lsdException w:name="Colorful Shading Accent 4" w:semiHidden="0" w:uiPriority="71" w:unhideWhenUsed="0"/>
-    <w:lsdException w:name="Colorful List Accent 4" w:semiHidden="0" w:uiPriority="72" w:unhideWhenUsed="0"/>
-    <w:lsdException w:name="Colorful Grid Accent 4" w:semiHidden="0" w:uiPriority="73" w:unhideWhenUsed="0"/>
-    <w:lsdException w:name="Light Shading Accent 5" w:semiHidden="0" w:uiPriority="60" w:unhideWhenUsed="0"/>
-    <w:lsdException w:name="Light List Accent 5" w:semiHidden="0" w:uiPriority="61" w:unhideWhenUsed="0"/>
-    <w:lsdException w:name="Light Grid Accent 5" w:semiHidden="0" w:uiPriority="62" w:unhideWhenUsed="0"/>
-    <w:lsdException w:name="Medium Shading 1 Accent 5" w:semiHidden="0" w:uiPriority="63" w:unhideWhenUsed="0"/>
-    <w:lsdException w:name="Medium Shading 2 Accent 5" w:semiHidden="0" w:uiPriority="64" w:unhideWhenUsed="0"/>
-    <w:lsdException w:name="Medium List 1 Accent 5" w:semiHidden="0" w:uiPriority="65" w:unhideWhenUsed="0"/>
-    <w:lsdException w:name="Medium List 2 Accent 5" w:semiHidden="0" w:uiPriority="66" w:unhideWhenUsed="0"/>
-    <w:lsdException w:name="Medium Grid 1 Accent 5" w:semiHidden="0" w:uiPriority="67" w:unhideWhenUsed="0"/>
-    <w:lsdException w:name="Medium Grid 2 Accent 5" w:semiHidden="0" w:uiPriority="68" w:unhideWhenUsed="0"/>
-    <w:lsdException w:name="Medium Grid 3 Accent 5" w:semiHidden="0" w:uiPriority="69" w:unhideWhenUsed="0"/>
-    <w:lsdException w:name="Dark List Accent 5" w:semiHidden="0" w:uiPriority="70" w:unhideWhenUsed="0"/>
-    <w:lsdException w:name="Colorful Shading Accent 5" w:semiHidden="0" w:uiPriority="71" w:unhideWhenUsed="0"/>
-    <w:lsdException w:name="Colorful List Accent 5" w:semiHidden="0" w:uiPriority="72" w:unhideWhenUsed="0"/>
-    <w:lsdException w:name="Colorful Grid Accent 5" w:semiHidden="0" w:uiPriority="73" w:unhideWhenUsed="0"/>
-    <w:lsdException w:name="Light Shading Accent 6" w:semiHidden="0" w:uiPriority="60" w:unhideWhenUsed="0"/>
-    <w:lsdException w:name="Light List Accent 6" w:semiHidden="0" w:uiPriority="61" w:unhideWhenUsed="0"/>
-    <w:lsdException w:name="Light Grid Accent 6" w:semiHidden="0" w:uiPriority="62" w:unhideWhenUsed="0"/>
-    <w:lsdException w:name="Medium Shading 1 Accent 6" w:semiHidden="0" w:uiPriority="63" w:unhideWhenUsed="0"/>
-    <w:lsdException w:name="Medium Shading 2 Accent 6" w:semiHidden="0" w:uiPriority="64" w:unhideWhenUsed="0"/>
-    <w:lsdException w:name="Medium List 1 Accent 6" w:semiHidden="0" w:uiPriority="65" w:unhideWhenUsed="0"/>
-    <w:lsdException w:name="Medium List 2 Accent 6" w:semiHidden="0" w:uiPriority="66" w:unhideWhenUsed="0"/>
-    <w:lsdException w:name="Medium Grid 1 Accent 6" w:semiHidden="0" w:uiPriority="67" w:unhideWhenUsed="0"/>
-    <w:lsdException w:name="Medium Grid 2 Accent 6" w:semiHidden="0" w:uiPriority="68" w:unhideWhenUsed="0"/>
-    <w:lsdException w:name="Medium Grid 3 Accent 6" w:semiHidden="0" w:uiPriority="69" w:unhideWhenUsed="0"/>
-    <w:lsdException w:name="Dark List Accent 6" w:semiHidden="0" w:uiPriority="70" w:unhideWhenUsed="0"/>
-    <w:lsdException w:name="Colorful Shading Accent 6" w:semiHidden="0" w:uiPriority="71" w:unhideWhenUsed="0"/>
-    <w:lsdException w:name="Colorful List Accent 6" w:semiHidden="0" w:uiPriority="72" w:unhideWhenUsed="0"/>
-    <w:lsdException w:name="Colorful Grid Accent 6" w:semiHidden="0" w:uiPriority="73" w:unhideWhenUsed="0"/>
-    <w:lsdException w:name="Subtle Emphasis" w:semiHidden="0" w:uiPriority="19" w:unhideWhenUsed="0" w:qFormat="1"/>
-    <w:lsdException w:name="Intense Emphasis" w:semiHidden="0" w:uiPriority="21" w:unhideWhenUsed="0" w:qFormat="1"/>
-    <w:lsdException w:name="Subtle Reference" w:semiHidden="0" w:uiPriority="31" w:unhideWhenUsed="0" w:qFormat="1"/>
-    <w:lsdException w:name="Intense Reference" w:semiHidden="0" w:uiPriority="32" w:unhideWhenUsed="0" w:qFormat="1"/>
-    <w:lsdException w:name="Book Title" w:semiHidden="0" w:uiPriority="33" w:unhideWhenUsed="0" w:qFormat="1"/>
-    <w:lsdException w:name="Bibliography" w:uiPriority="37"/>
-    <w:lsdException w:name="TOC Heading" w:uiPriority="39" w:qFormat="1"/>
-  </w:latentStyles>
-  <w:style w:type="paragraph" w:default="1" w:styleId="a">
-    <w:name w:val="Normal"/>
-    <w:qFormat/>
-    <w:rsid w:val="00793585"/>
-    <w:pPr>
-      <w:spacing w:after="200" w:line="276" w:lineRule="auto"/>
-    </w:pPr>
-    <w:rPr>
-      <w:sz w:val="22"/>
-      <w:szCs w:val="22"/>
-      <w:lang w:eastAsia="en-US"/>
-    </w:rPr>
-  </w:style>
-  <w:style w:type="character" w:default="1" w:styleId="a0">
-    <w:name w:val="Default Paragraph Font"/>
-    <w:uiPriority w:val="1"/>
-    <w:semiHidden/>
-    <w:unhideWhenUsed/>
-  </w:style>
-  <w:style w:type="table" w:default="1" w:styleId="a1">
-    <w:name w:val="Normal Table"/>
-    <w:uiPriority w:val="99"/>
-    <w:semiHidden/>
-    <w:unhideWhenUsed/>
-    <w:tblPr>
-      <w:tblInd w:w="0" w:type="dxa"/>
       <w:tblCellMar>
         <w:top w:w="0" w:type="dxa"/>
         <w:left w:w="108" w:type="dxa"/>
         <w:bottom w:w="0" w:type="dxa"/>
         <w:right w:w="108" w:type="dxa"/>
       </w:tblCellMar>
-    </w:tblPr>
-  </w:style>
-  <w:style w:type="numbering" w:default="1" w:styleId="a2">
-    <w:name w:val="No List"/>
-    <w:uiPriority w:val="99"/>
-    <w:semiHidden/>
-    <w:unhideWhenUsed/>
-  </w:style>
-  <w:style w:type="table" w:styleId="a3">
-    <w:name w:val="Table Grid"/>
-    <w:basedOn w:val="a1"/>
-    <w:uiPriority w:val="59"/>
-    <w:rsid w:val="00787E2C"/>
-    <w:tblPr>
-      <w:tblBorders>
-        <w:top w:val="single" w:sz="4" w:space="0" w:color="auto"/>
-        <w:left w:val="single" w:sz="4" w:space="0" w:color="auto"/>
-        <w:bottom w:val="single" w:sz="4" w:space="0" w:color="auto"/>
-        <w:right w:val="single" w:sz="4" w:space="0" w:color="auto"/>
-        <w:insideH w:val="single" w:sz="4" w:space="0" w:color="auto"/>
-        <w:insideV w:val="single" w:sz="4" w:space="0" w:color="auto"/>
-      </w:tblBorders>
     </w:tblPr>
   </w:style>
   <w:style w:type="paragraph" w:styleId="a4">
@@ -28281,7 +29855,7 @@
 </file>
 
 <file path=customXml/itemProps1.xml><?xml version="1.0" encoding="utf-8"?>
-<ds:datastoreItem xmlns:ds="http://schemas.openxmlformats.org/officeDocument/2006/customXml" ds:itemID="{F750E9C4-370B-4B80-9561-E9FD14B382D9}">
+<ds:datastoreItem xmlns:ds="http://schemas.openxmlformats.org/officeDocument/2006/customXml" ds:itemID="{8EBB98EB-F803-4A7C-ACDD-1E5C3F613D4C}">
   <ds:schemaRefs>
     <ds:schemaRef ds:uri="http://schemas.openxmlformats.org/officeDocument/2006/bibliography"/>
   </ds:schemaRefs>

</xml_diff>